<commit_message>
Finished translating the report.
</commit_message>
<xml_diff>
--- a/reports/A tribute to my wrongness_edited_eng.docx
+++ b/reports/A tribute to my wrongness_edited_eng.docx
@@ -6225,7 +6225,7 @@
           <w:szCs w:val="28"/>
           <w:lang w:val="en-US"/>
         </w:rPr>
-        <w:t xml:space="preserve"> The answer to our question is still no.</w:t>
+        <w:t xml:space="preserve"> </w:t>
       </w:r>
     </w:p>
     <w:p>
@@ -6343,67 +6343,67 @@
           <w:szCs w:val="28"/>
           <w:lang w:val="en-US"/>
         </w:rPr>
+        <w:t>Let’s</w:t>
+      </w:r>
+      <w:proofErr w:type="gramEnd"/>
+      <w:r>
+        <w:rPr>
+          <w:rFonts w:ascii="Arial" w:hAnsi="Arial" w:cs="Arial"/>
+          <w:sz w:val="28"/>
+          <w:szCs w:val="28"/>
+          <w:lang w:val="en-US"/>
+        </w:rPr>
+        <w:t xml:space="preserve"> shift our focus to the five districts with the highest number of health tourism related institutions: </w:t>
+      </w:r>
+      <w:proofErr w:type="spellStart"/>
+      <w:r>
+        <w:rPr>
+          <w:rFonts w:ascii="Arial" w:hAnsi="Arial" w:cs="Arial"/>
+          <w:sz w:val="28"/>
+          <w:szCs w:val="28"/>
+          <w:lang w:val="en-US"/>
+        </w:rPr>
+        <w:t>Şişli</w:t>
+      </w:r>
+      <w:proofErr w:type="spellEnd"/>
+      <w:r>
+        <w:rPr>
+          <w:rFonts w:ascii="Arial" w:hAnsi="Arial" w:cs="Arial"/>
+          <w:sz w:val="28"/>
+          <w:szCs w:val="28"/>
+          <w:lang w:val="en-US"/>
+        </w:rPr>
+        <w:t xml:space="preserve">, Beşiktaş, </w:t>
+      </w:r>
+      <w:proofErr w:type="spellStart"/>
+      <w:r>
+        <w:rPr>
+          <w:rFonts w:ascii="Arial" w:hAnsi="Arial" w:cs="Arial"/>
+          <w:sz w:val="28"/>
+          <w:szCs w:val="28"/>
+          <w:lang w:val="en-US"/>
+        </w:rPr>
+        <w:t>Kadıköy</w:t>
+      </w:r>
+      <w:proofErr w:type="spellEnd"/>
+      <w:r>
+        <w:rPr>
+          <w:rFonts w:ascii="Arial" w:hAnsi="Arial" w:cs="Arial"/>
+          <w:sz w:val="28"/>
+          <w:szCs w:val="28"/>
+          <w:lang w:val="en-US"/>
+        </w:rPr>
+        <w:t xml:space="preserve">, Ataşehir and </w:t>
+      </w:r>
+      <w:proofErr w:type="spellStart"/>
+      <w:r>
+        <w:rPr>
+          <w:rFonts w:ascii="Arial" w:hAnsi="Arial" w:cs="Arial"/>
+          <w:sz w:val="28"/>
+          <w:szCs w:val="28"/>
+          <w:lang w:val="en-US"/>
+        </w:rPr>
         <w:lastRenderedPageBreak/>
-        <w:t>Let’s</w:t>
-      </w:r>
-      <w:proofErr w:type="gramEnd"/>
-      <w:r>
-        <w:rPr>
-          <w:rFonts w:ascii="Arial" w:hAnsi="Arial" w:cs="Arial"/>
-          <w:sz w:val="28"/>
-          <w:szCs w:val="28"/>
-          <w:lang w:val="en-US"/>
-        </w:rPr>
-        <w:t xml:space="preserve"> shift our focus to the five districts with the highest number of health tourism related institutions: </w:t>
-      </w:r>
-      <w:proofErr w:type="spellStart"/>
-      <w:r>
-        <w:rPr>
-          <w:rFonts w:ascii="Arial" w:hAnsi="Arial" w:cs="Arial"/>
-          <w:sz w:val="28"/>
-          <w:szCs w:val="28"/>
-          <w:lang w:val="en-US"/>
-        </w:rPr>
-        <w:t>Şişli</w:t>
-      </w:r>
-      <w:proofErr w:type="spellEnd"/>
-      <w:r>
-        <w:rPr>
-          <w:rFonts w:ascii="Arial" w:hAnsi="Arial" w:cs="Arial"/>
-          <w:sz w:val="28"/>
-          <w:szCs w:val="28"/>
-          <w:lang w:val="en-US"/>
-        </w:rPr>
-        <w:t xml:space="preserve">, Beşiktaş, </w:t>
-      </w:r>
-      <w:proofErr w:type="spellStart"/>
-      <w:r>
-        <w:rPr>
-          <w:rFonts w:ascii="Arial" w:hAnsi="Arial" w:cs="Arial"/>
-          <w:sz w:val="28"/>
-          <w:szCs w:val="28"/>
-          <w:lang w:val="en-US"/>
-        </w:rPr>
-        <w:t>Kadıköy</w:t>
-      </w:r>
-      <w:proofErr w:type="spellEnd"/>
-      <w:r>
-        <w:rPr>
-          <w:rFonts w:ascii="Arial" w:hAnsi="Arial" w:cs="Arial"/>
-          <w:sz w:val="28"/>
-          <w:szCs w:val="28"/>
-          <w:lang w:val="en-US"/>
-        </w:rPr>
-        <w:t xml:space="preserve">, Ataşehir and </w:t>
-      </w:r>
-      <w:proofErr w:type="spellStart"/>
-      <w:r>
-        <w:rPr>
-          <w:rFonts w:ascii="Arial" w:hAnsi="Arial" w:cs="Arial"/>
-          <w:sz w:val="28"/>
-          <w:szCs w:val="28"/>
-          <w:lang w:val="en-US"/>
-        </w:rPr>
         <w:t>Üsküdar</w:t>
       </w:r>
       <w:proofErr w:type="spellEnd"/>
@@ -6632,8 +6632,38 @@
           <w:szCs w:val="28"/>
           <w:lang w:val="en-US"/>
         </w:rPr>
-        <w:t xml:space="preserve"> This appears to have not increased </w:t>
-      </w:r>
+        <w:t xml:space="preserve"> This appears to have not increased our chances of finding the relationships we have been looking for. Still </w:t>
+      </w:r>
+      <w:proofErr w:type="gramStart"/>
+      <w:r>
+        <w:rPr>
+          <w:rFonts w:ascii="Arial" w:hAnsi="Arial" w:cs="Arial"/>
+          <w:sz w:val="28"/>
+          <w:szCs w:val="28"/>
+          <w:lang w:val="en-US"/>
+        </w:rPr>
+        <w:t>let’s</w:t>
+      </w:r>
+      <w:proofErr w:type="gramEnd"/>
+      <w:r>
+        <w:rPr>
+          <w:rFonts w:ascii="Arial" w:hAnsi="Arial" w:cs="Arial"/>
+          <w:sz w:val="28"/>
+          <w:szCs w:val="28"/>
+          <w:lang w:val="en-US"/>
+        </w:rPr>
+        <w:t xml:space="preserve"> stick to what we have been doing and see the analysis through.</w:t>
+      </w:r>
+    </w:p>
+    <w:p>
+      <w:pPr>
+        <w:rPr>
+          <w:rFonts w:ascii="Arial" w:hAnsi="Arial" w:cs="Arial"/>
+          <w:sz w:val="28"/>
+          <w:szCs w:val="28"/>
+          <w:lang w:val="en-US"/>
+        </w:rPr>
+      </w:pPr>
       <w:r>
         <w:rPr>
           <w:rFonts w:ascii="Arial" w:hAnsi="Arial" w:cs="Arial"/>
@@ -6642,45 +6672,6 @@
           <w:lang w:val="en-US"/>
         </w:rPr>
         <w:lastRenderedPageBreak/>
-        <w:t xml:space="preserve">our chances of finding the relationships we have been looking for. Still </w:t>
-      </w:r>
-      <w:proofErr w:type="gramStart"/>
-      <w:r>
-        <w:rPr>
-          <w:rFonts w:ascii="Arial" w:hAnsi="Arial" w:cs="Arial"/>
-          <w:sz w:val="28"/>
-          <w:szCs w:val="28"/>
-          <w:lang w:val="en-US"/>
-        </w:rPr>
-        <w:t>let’s</w:t>
-      </w:r>
-      <w:proofErr w:type="gramEnd"/>
-      <w:r>
-        <w:rPr>
-          <w:rFonts w:ascii="Arial" w:hAnsi="Arial" w:cs="Arial"/>
-          <w:sz w:val="28"/>
-          <w:szCs w:val="28"/>
-          <w:lang w:val="en-US"/>
-        </w:rPr>
-        <w:t xml:space="preserve"> stick to what we have been doing and see the analysis through.</w:t>
-      </w:r>
-    </w:p>
-    <w:p>
-      <w:pPr>
-        <w:rPr>
-          <w:rFonts w:ascii="Arial" w:hAnsi="Arial" w:cs="Arial"/>
-          <w:sz w:val="28"/>
-          <w:szCs w:val="28"/>
-          <w:lang w:val="en-US"/>
-        </w:rPr>
-      </w:pPr>
-      <w:r>
-        <w:rPr>
-          <w:rFonts w:ascii="Arial" w:hAnsi="Arial" w:cs="Arial"/>
-          <w:sz w:val="28"/>
-          <w:szCs w:val="28"/>
-          <w:lang w:val="en-US"/>
-        </w:rPr>
         <w:t>H</w:t>
       </w:r>
       <w:r>
@@ -6906,11 +6897,146 @@
       <w:pPr>
         <w:rPr>
           <w:rFonts w:ascii="Arial" w:hAnsi="Arial" w:cs="Arial"/>
-          <w:sz w:val="28"/>
-          <w:szCs w:val="28"/>
-          <w:lang w:val="en-US"/>
-        </w:rPr>
-      </w:pPr>
+          <w:i/>
+          <w:iCs/>
+          <w:noProof/>
+          <w:sz w:val="28"/>
+          <w:szCs w:val="28"/>
+          <w:lang w:val="en-US"/>
+        </w:rPr>
+      </w:pPr>
+      <w:r>
+        <w:rPr>
+          <w:rFonts w:ascii="Arial" w:hAnsi="Arial" w:cs="Arial"/>
+          <w:i/>
+          <w:iCs/>
+          <w:noProof/>
+          <w:sz w:val="28"/>
+          <w:szCs w:val="28"/>
+          <w:lang w:val="en-US"/>
+        </w:rPr>
+        <w:t>Five</w:t>
+      </w:r>
+      <w:r>
+        <w:rPr>
+          <w:rFonts w:ascii="Arial" w:hAnsi="Arial" w:cs="Arial"/>
+          <w:i/>
+          <w:iCs/>
+          <w:noProof/>
+          <w:sz w:val="28"/>
+          <w:szCs w:val="28"/>
+          <w:lang w:val="en-US"/>
+        </w:rPr>
+        <w:t xml:space="preserve"> scatterplot</w:t>
+      </w:r>
+      <w:r>
+        <w:rPr>
+          <w:rFonts w:ascii="Arial" w:hAnsi="Arial" w:cs="Arial"/>
+          <w:i/>
+          <w:iCs/>
+          <w:noProof/>
+          <w:sz w:val="28"/>
+          <w:szCs w:val="28"/>
+          <w:lang w:val="en-US"/>
+        </w:rPr>
+        <w:t>s</w:t>
+      </w:r>
+      <w:r>
+        <w:rPr>
+          <w:rFonts w:ascii="Arial" w:hAnsi="Arial" w:cs="Arial"/>
+          <w:i/>
+          <w:iCs/>
+          <w:noProof/>
+          <w:sz w:val="28"/>
+          <w:szCs w:val="28"/>
+          <w:lang w:val="en-US"/>
+        </w:rPr>
+        <w:t xml:space="preserve"> of </w:t>
+      </w:r>
+      <w:r>
+        <w:rPr>
+          <w:rFonts w:ascii="Arial" w:hAnsi="Arial" w:cs="Arial"/>
+          <w:i/>
+          <w:iCs/>
+          <w:noProof/>
+          <w:sz w:val="28"/>
+          <w:szCs w:val="28"/>
+          <w:lang w:val="en-US"/>
+        </w:rPr>
+        <w:t xml:space="preserve">normalized </w:t>
+      </w:r>
+      <w:r>
+        <w:rPr>
+          <w:rFonts w:ascii="Arial" w:hAnsi="Arial" w:cs="Arial"/>
+          <w:i/>
+          <w:iCs/>
+          <w:noProof/>
+          <w:sz w:val="28"/>
+          <w:szCs w:val="28"/>
+          <w:lang w:val="en-US"/>
+        </w:rPr>
+        <w:t xml:space="preserve">Airbnb rental prices and the distances to the nearest health tourism related institution. </w:t>
+      </w:r>
+      <w:r>
+        <w:rPr>
+          <w:rFonts w:ascii="Arial" w:hAnsi="Arial" w:cs="Arial"/>
+          <w:i/>
+          <w:iCs/>
+          <w:noProof/>
+          <w:sz w:val="28"/>
+          <w:szCs w:val="28"/>
+          <w:lang w:val="en-US"/>
+        </w:rPr>
+        <w:t>Once again, t</w:t>
+      </w:r>
+      <w:r>
+        <w:rPr>
+          <w:rFonts w:ascii="Arial" w:hAnsi="Arial" w:cs="Arial"/>
+          <w:i/>
+          <w:iCs/>
+          <w:noProof/>
+          <w:sz w:val="28"/>
+          <w:szCs w:val="28"/>
+          <w:lang w:val="en-US"/>
+        </w:rPr>
+        <w:t>here is no meaningful linear or monotonic relationship in between the two variables</w:t>
+      </w:r>
+      <w:r>
+        <w:rPr>
+          <w:rFonts w:ascii="Arial" w:hAnsi="Arial" w:cs="Arial"/>
+          <w:i/>
+          <w:iCs/>
+          <w:noProof/>
+          <w:sz w:val="28"/>
+          <w:szCs w:val="28"/>
+          <w:lang w:val="en-US"/>
+        </w:rPr>
+        <w:t xml:space="preserve"> in any of the </w:t>
+      </w:r>
+      <w:r>
+        <w:rPr>
+          <w:rFonts w:ascii="Arial" w:hAnsi="Arial" w:cs="Arial"/>
+          <w:i/>
+          <w:iCs/>
+          <w:noProof/>
+          <w:sz w:val="28"/>
+          <w:szCs w:val="28"/>
+          <w:lang w:val="en-US"/>
+        </w:rPr>
+        <w:t xml:space="preserve">five </w:t>
+      </w:r>
+      <w:r>
+        <w:rPr>
+          <w:rFonts w:ascii="Arial" w:hAnsi="Arial" w:cs="Arial"/>
+          <w:i/>
+          <w:iCs/>
+          <w:noProof/>
+          <w:sz w:val="28"/>
+          <w:szCs w:val="28"/>
+          <w:lang w:val="en-US"/>
+        </w:rPr>
+        <w:t>selected districts.</w:t>
+      </w:r>
     </w:p>
     <w:p>
       <w:pPr>
@@ -7106,27 +7232,86 @@
           <w:lang w:val="en-US"/>
         </w:rPr>
       </w:pPr>
-      <w:r>
-        <w:rPr>
-          <w:rFonts w:ascii="Arial" w:hAnsi="Arial" w:cs="Arial"/>
-          <w:i/>
-          <w:iCs/>
-          <w:sz w:val="28"/>
-          <w:szCs w:val="28"/>
-          <w:lang w:val="en-US"/>
-        </w:rPr>
-        <w:t>I was wrong in numerous ways. This analysis is a detailed tribute to my wrongness.</w:t>
-      </w:r>
-      <w:r>
-        <w:rPr>
-          <w:rFonts w:ascii="Arial" w:hAnsi="Arial" w:cs="Arial"/>
-          <w:i/>
-          <w:iCs/>
-          <w:sz w:val="28"/>
-          <w:szCs w:val="28"/>
-          <w:lang w:val="en-US"/>
-        </w:rPr>
-        <w:t xml:space="preserve"> Credits to Nathan W. Pyle</w:t>
+      <w:bookmarkStart w:id="4" w:name="_Hlk56288944"/>
+      <w:r>
+        <w:rPr>
+          <w:rFonts w:ascii="Arial" w:hAnsi="Arial" w:cs="Arial"/>
+          <w:i/>
+          <w:iCs/>
+          <w:sz w:val="28"/>
+          <w:szCs w:val="28"/>
+          <w:lang w:val="en-US"/>
+        </w:rPr>
+        <w:lastRenderedPageBreak/>
+        <w:t xml:space="preserve">I was wrong in numerous ways. This </w:t>
+      </w:r>
+      <w:r>
+        <w:rPr>
+          <w:rFonts w:ascii="Arial" w:hAnsi="Arial" w:cs="Arial"/>
+          <w:i/>
+          <w:iCs/>
+          <w:sz w:val="28"/>
+          <w:szCs w:val="28"/>
+          <w:lang w:val="en-US"/>
+        </w:rPr>
+        <w:t>report</w:t>
+      </w:r>
+      <w:r>
+        <w:rPr>
+          <w:rFonts w:ascii="Arial" w:hAnsi="Arial" w:cs="Arial"/>
+          <w:i/>
+          <w:iCs/>
+          <w:sz w:val="28"/>
+          <w:szCs w:val="28"/>
+          <w:lang w:val="en-US"/>
+        </w:rPr>
+        <w:t xml:space="preserve"> is a detailed tribute to my wrongness.</w:t>
+      </w:r>
+      <w:r>
+        <w:rPr>
+          <w:rFonts w:ascii="Arial" w:hAnsi="Arial" w:cs="Arial"/>
+          <w:i/>
+          <w:iCs/>
+          <w:sz w:val="28"/>
+          <w:szCs w:val="28"/>
+          <w:lang w:val="en-US"/>
+        </w:rPr>
+        <w:t xml:space="preserve"> Credits to Nathan W. </w:t>
+      </w:r>
+      <w:proofErr w:type="gramStart"/>
+      <w:r>
+        <w:rPr>
+          <w:rFonts w:ascii="Arial" w:hAnsi="Arial" w:cs="Arial"/>
+          <w:i/>
+          <w:iCs/>
+          <w:sz w:val="28"/>
+          <w:szCs w:val="28"/>
+          <w:lang w:val="en-US"/>
+        </w:rPr>
+        <w:t>Pyle</w:t>
+      </w:r>
+      <w:r>
+        <w:rPr>
+          <w:rFonts w:ascii="Arial" w:hAnsi="Arial" w:cs="Arial"/>
+          <w:i/>
+          <w:iCs/>
+          <w:sz w:val="28"/>
+          <w:szCs w:val="28"/>
+          <w:lang w:val="en-US"/>
+        </w:rPr>
+        <w:t>(</w:t>
+      </w:r>
+      <w:proofErr w:type="gramEnd"/>
+      <w:r>
+        <w:rPr>
+          <w:rFonts w:ascii="Arial" w:hAnsi="Arial" w:cs="Arial"/>
+          <w:i/>
+          <w:iCs/>
+          <w:sz w:val="28"/>
+          <w:szCs w:val="28"/>
+          <w:lang w:val="en-US"/>
+        </w:rPr>
+        <w:t>)</w:t>
       </w:r>
       <w:r>
         <w:rPr>
@@ -7140,6 +7325,7 @@
         <w:t>.</w:t>
       </w:r>
     </w:p>
+    <w:bookmarkEnd w:id="4"/>
     <w:p>
       <w:pPr>
         <w:rPr>
@@ -7303,7 +7489,17 @@
           <w:szCs w:val="28"/>
           <w:lang w:val="en-US"/>
         </w:rPr>
-        <w:t xml:space="preserve"> (</w:t>
+        <w:t xml:space="preserve"> </w:t>
+      </w:r>
+      <w:bookmarkStart w:id="5" w:name="_Hlk56289163"/>
+      <w:r>
+        <w:rPr>
+          <w:rFonts w:ascii="Arial" w:hAnsi="Arial" w:cs="Arial"/>
+          <w:sz w:val="28"/>
+          <w:szCs w:val="28"/>
+          <w:lang w:val="en-US"/>
+        </w:rPr>
+        <w:t>(</w:t>
       </w:r>
       <w:r>
         <w:rPr>
@@ -7323,6 +7519,7 @@
         </w:rPr>
         <w:t>)</w:t>
       </w:r>
+      <w:bookmarkEnd w:id="5"/>
     </w:p>
     <w:sectPr>
       <w:pgSz w:w="11906" w:h="16838"/>

</xml_diff>

<commit_message>
Edits on both the English and the Turkish report.
</commit_message>
<xml_diff>
--- a/reports/A tribute to my wrongness_edited_eng.docx
+++ b/reports/A tribute to my wrongness_edited_eng.docx
@@ -374,36 +374,16 @@
           <w:szCs w:val="28"/>
           <w:lang w:val="en-US"/>
         </w:rPr>
-        <w:t xml:space="preserve">Influenced by my previous </w:t>
-      </w:r>
-      <w:proofErr w:type="gramStart"/>
-      <w:r>
-        <w:rPr>
-          <w:rFonts w:ascii="Arial" w:hAnsi="Arial" w:cs="Arial"/>
-          <w:sz w:val="28"/>
-          <w:szCs w:val="28"/>
-          <w:lang w:val="en-US"/>
-        </w:rPr>
-        <w:t>analysis</w:t>
-      </w:r>
-      <w:r>
-        <w:rPr>
-          <w:rFonts w:ascii="Arial" w:hAnsi="Arial" w:cs="Arial"/>
-          <w:sz w:val="28"/>
-          <w:szCs w:val="28"/>
-          <w:lang w:val="en-US"/>
-        </w:rPr>
-        <w:t>(</w:t>
-      </w:r>
-      <w:proofErr w:type="gramEnd"/>
-      <w:r>
-        <w:rPr>
-          <w:rFonts w:ascii="Arial" w:hAnsi="Arial" w:cs="Arial"/>
-          <w:sz w:val="28"/>
-          <w:szCs w:val="28"/>
-          <w:lang w:val="en-US"/>
-        </w:rPr>
-        <w:t>)</w:t>
+        <w:t>Influenced by my previous analysis</w:t>
+      </w:r>
+      <w:r>
+        <w:rPr>
+          <w:rFonts w:ascii="Arial" w:hAnsi="Arial" w:cs="Arial"/>
+          <w:sz w:val="28"/>
+          <w:szCs w:val="28"/>
+          <w:lang w:val="en-US"/>
+        </w:rPr>
+        <w:t>()</w:t>
       </w:r>
       <w:r>
         <w:rPr>
@@ -439,17 +419,7 @@
           <w:szCs w:val="28"/>
           <w:lang w:val="en-US"/>
         </w:rPr>
-        <w:t xml:space="preserve">two </w:t>
-      </w:r>
-      <w:proofErr w:type="gramStart"/>
-      <w:r>
-        <w:rPr>
-          <w:rFonts w:ascii="Arial" w:hAnsi="Arial" w:cs="Arial"/>
-          <w:sz w:val="28"/>
-          <w:szCs w:val="28"/>
-          <w:lang w:val="en-US"/>
-        </w:rPr>
-        <w:t xml:space="preserve">particular </w:t>
+        <w:t xml:space="preserve">two particular </w:t>
       </w:r>
       <w:r>
         <w:rPr>
@@ -469,7 +439,6 @@
         </w:rPr>
         <w:t>s</w:t>
       </w:r>
-      <w:proofErr w:type="gramEnd"/>
       <w:r>
         <w:rPr>
           <w:rFonts w:ascii="Arial" w:hAnsi="Arial" w:cs="Arial"/>
@@ -728,27 +697,7 @@
           <w:szCs w:val="28"/>
           <w:lang w:val="en-US"/>
         </w:rPr>
-        <w:t xml:space="preserve"> Istanbul is a hotspot for health tourism. There are many aesthetics clinics and hair transplant centers throughout the city. Their customers are mostly tourists that are looking to sneak in </w:t>
-      </w:r>
-      <w:proofErr w:type="gramStart"/>
-      <w:r>
-        <w:rPr>
-          <w:rFonts w:ascii="Arial" w:hAnsi="Arial" w:cs="Arial"/>
-          <w:sz w:val="28"/>
-          <w:szCs w:val="28"/>
-          <w:lang w:val="en-US"/>
-        </w:rPr>
-        <w:t>some kind of a</w:t>
-      </w:r>
-      <w:proofErr w:type="gramEnd"/>
-      <w:r>
-        <w:rPr>
-          <w:rFonts w:ascii="Arial" w:hAnsi="Arial" w:cs="Arial"/>
-          <w:sz w:val="28"/>
-          <w:szCs w:val="28"/>
-          <w:lang w:val="en-US"/>
-        </w:rPr>
-        <w:t xml:space="preserve"> cosmetics-related medical procedure into their vacation time</w:t>
+        <w:t xml:space="preserve"> Istanbul is a hotspot for health tourism. There are many aesthetics clinics and hair transplant centers throughout the city. Their customers are mostly tourists that are looking to sneak in some kind of a cosmetics-related medical procedure into their vacation time</w:t>
       </w:r>
       <w:r>
         <w:rPr>
@@ -959,31 +908,7 @@
           <w:szCs w:val="28"/>
           <w:lang w:val="en-US"/>
         </w:rPr>
-        <w:t xml:space="preserve">Perhaps I could find </w:t>
-      </w:r>
-      <w:proofErr w:type="gramStart"/>
-      <w:r>
-        <w:rPr>
-          <w:rFonts w:ascii="Arial" w:hAnsi="Arial" w:cs="Arial"/>
-          <w:b/>
-          <w:bCs/>
-          <w:sz w:val="28"/>
-          <w:szCs w:val="28"/>
-          <w:lang w:val="en-US"/>
-        </w:rPr>
-        <w:t>some kind of a</w:t>
-      </w:r>
-      <w:proofErr w:type="gramEnd"/>
-      <w:r>
-        <w:rPr>
-          <w:rFonts w:ascii="Arial" w:hAnsi="Arial" w:cs="Arial"/>
-          <w:b/>
-          <w:bCs/>
-          <w:sz w:val="28"/>
-          <w:szCs w:val="28"/>
-          <w:lang w:val="en-US"/>
-        </w:rPr>
-        <w:t xml:space="preserve"> linear or monotonic relationship in between the price of an Airbnb rental and its closeness to a health tourism institution?</w:t>
+        <w:t>Perhaps I could find some kind of a linear or monotonic relationship in between the price of an Airbnb rental and its closeness to a health tourism institution?</w:t>
       </w:r>
       <w:r>
         <w:rPr>
@@ -1341,6 +1266,17 @@
           <w:szCs w:val="28"/>
           <w:lang w:val="en-US"/>
         </w:rPr>
+        <w:t>,</w:t>
+      </w:r>
+      <w:r>
+        <w:rPr>
+          <w:rFonts w:ascii="Arial" w:hAnsi="Arial" w:cs="Arial"/>
+          <w:i/>
+          <w:iCs/>
+          <w:sz w:val="28"/>
+          <w:szCs w:val="28"/>
+          <w:lang w:val="en-US"/>
+        </w:rPr>
         <w:t xml:space="preserve"> featuring two maps and a bar chart</w:t>
       </w:r>
       <w:r>
@@ -1505,36 +1441,16 @@
           <w:szCs w:val="28"/>
           <w:lang w:val="en-US"/>
         </w:rPr>
-        <w:t xml:space="preserve">from other districts </w:t>
-      </w:r>
-      <w:proofErr w:type="gramStart"/>
-      <w:r>
-        <w:rPr>
-          <w:rFonts w:ascii="Arial" w:hAnsi="Arial" w:cs="Arial"/>
-          <w:sz w:val="28"/>
-          <w:szCs w:val="28"/>
-          <w:lang w:val="en-US"/>
-        </w:rPr>
-        <w:t>on a daily basis</w:t>
-      </w:r>
-      <w:proofErr w:type="gramEnd"/>
-      <w:r>
-        <w:rPr>
-          <w:rFonts w:ascii="Arial" w:hAnsi="Arial" w:cs="Arial"/>
-          <w:sz w:val="28"/>
-          <w:szCs w:val="28"/>
-          <w:lang w:val="en-US"/>
-        </w:rPr>
-        <w:t>.</w:t>
-      </w:r>
-      <w:r>
-        <w:rPr>
-          <w:rFonts w:ascii="Arial" w:hAnsi="Arial" w:cs="Arial"/>
-          <w:sz w:val="28"/>
-          <w:szCs w:val="28"/>
-          <w:lang w:val="en-US"/>
-        </w:rPr>
-        <w:t xml:space="preserve"> The districts that lie </w:t>
+        <w:t>from other districts.</w:t>
+      </w:r>
+      <w:r>
+        <w:rPr>
+          <w:rFonts w:ascii="Arial" w:hAnsi="Arial" w:cs="Arial"/>
+          <w:sz w:val="28"/>
+          <w:szCs w:val="28"/>
+          <w:lang w:val="en-US"/>
+        </w:rPr>
+        <w:t xml:space="preserve"> The districts that lie on the southern </w:t>
       </w:r>
       <w:r>
         <w:rPr>
@@ -1544,7 +1460,7 @@
           <w:lang w:val="en-US"/>
         </w:rPr>
         <w:lastRenderedPageBreak/>
-        <w:t xml:space="preserve">on the southern shoreline of the European </w:t>
+        <w:t xml:space="preserve">shoreline of the European </w:t>
       </w:r>
       <w:r>
         <w:rPr>
@@ -2033,7 +1949,25 @@
           <w:szCs w:val="28"/>
           <w:lang w:val="en-US"/>
         </w:rPr>
-        <w:t xml:space="preserve">in between the population of a district and the number of health tourism related institutions that same district has. </w:t>
+        <w:t xml:space="preserve">in between the population of a district and the number of health tourism related institutions that </w:t>
+      </w:r>
+      <w:r>
+        <w:rPr>
+          <w:rFonts w:ascii="Arial" w:hAnsi="Arial" w:cs="Arial"/>
+          <w:sz w:val="28"/>
+          <w:szCs w:val="28"/>
+          <w:lang w:val="en-US"/>
+        </w:rPr>
+        <w:t xml:space="preserve">the </w:t>
+      </w:r>
+      <w:r>
+        <w:rPr>
+          <w:rFonts w:ascii="Arial" w:hAnsi="Arial" w:cs="Arial"/>
+          <w:sz w:val="28"/>
+          <w:szCs w:val="28"/>
+          <w:lang w:val="en-US"/>
+        </w:rPr>
+        <w:t xml:space="preserve">same district has. </w:t>
       </w:r>
       <w:r>
         <w:rPr>
@@ -2207,19 +2141,37 @@
           <w:szCs w:val="28"/>
           <w:lang w:val="en-US"/>
         </w:rPr>
-        <w:t xml:space="preserve"> that I used to learn about the spatial distribution of Airbnb rentals belongs to a project called Inside Airbnb. Considering that worldwide tourism took a great hit because of the Coronavirus pandemic that we are still battling by the time I am writing about this </w:t>
-      </w:r>
-      <w:proofErr w:type="gramStart"/>
-      <w:r>
-        <w:rPr>
-          <w:rFonts w:ascii="Arial" w:hAnsi="Arial" w:cs="Arial"/>
-          <w:sz w:val="28"/>
-          <w:szCs w:val="28"/>
-          <w:lang w:val="en-US"/>
-        </w:rPr>
-        <w:t>analysis,</w:t>
-      </w:r>
-      <w:proofErr w:type="gramEnd"/>
+        <w:t xml:space="preserve"> that I used to learn about the spatial distribution of Airbnb rentals belongs to a project called </w:t>
+      </w:r>
+      <w:r>
+        <w:rPr>
+          <w:rFonts w:ascii="Arial" w:hAnsi="Arial" w:cs="Arial"/>
+          <w:i/>
+          <w:iCs/>
+          <w:sz w:val="28"/>
+          <w:szCs w:val="28"/>
+          <w:lang w:val="en-US"/>
+        </w:rPr>
+        <w:t>Inside Airbnb</w:t>
+      </w:r>
+      <w:r>
+        <w:rPr>
+          <w:rFonts w:ascii="Arial" w:hAnsi="Arial" w:cs="Arial"/>
+          <w:sz w:val="28"/>
+          <w:szCs w:val="28"/>
+          <w:lang w:val="en-US"/>
+        </w:rPr>
+        <w:t xml:space="preserve">. Considering that worldwide tourism took a great hit because of the Coronavirus pandemic that we are still battling by the time I am writing about this </w:t>
+      </w:r>
+      <w:r>
+        <w:rPr>
+          <w:rFonts w:ascii="Arial" w:hAnsi="Arial" w:cs="Arial"/>
+          <w:sz w:val="28"/>
+          <w:szCs w:val="28"/>
+          <w:lang w:val="en-US"/>
+        </w:rPr>
+        <w:t>analysis;</w:t>
+      </w:r>
       <w:r>
         <w:rPr>
           <w:rFonts w:ascii="Arial" w:hAnsi="Arial" w:cs="Arial"/>
@@ -2610,7 +2562,6 @@
         <w:t xml:space="preserve"> and </w:t>
       </w:r>
       <w:proofErr w:type="spellStart"/>
-      <w:proofErr w:type="gramStart"/>
       <w:r>
         <w:rPr>
           <w:rFonts w:ascii="Arial" w:hAnsi="Arial" w:cs="Arial"/>
@@ -2621,7 +2572,6 @@
         <w:t>Fatih</w:t>
       </w:r>
       <w:proofErr w:type="spellEnd"/>
-      <w:proofErr w:type="gramEnd"/>
       <w:r>
         <w:rPr>
           <w:rFonts w:ascii="Arial" w:hAnsi="Arial" w:cs="Arial"/>
@@ -2685,27 +2635,7 @@
           <w:szCs w:val="28"/>
           <w:lang w:val="en-US"/>
         </w:rPr>
-        <w:t xml:space="preserve">more nuanced conclusion. However, </w:t>
-      </w:r>
-      <w:proofErr w:type="gramStart"/>
-      <w:r>
-        <w:rPr>
-          <w:rFonts w:ascii="Arial" w:hAnsi="Arial" w:cs="Arial"/>
-          <w:sz w:val="28"/>
-          <w:szCs w:val="28"/>
-          <w:lang w:val="en-US"/>
-        </w:rPr>
-        <w:t>it is clear that Airbnb</w:t>
-      </w:r>
-      <w:proofErr w:type="gramEnd"/>
-      <w:r>
-        <w:rPr>
-          <w:rFonts w:ascii="Arial" w:hAnsi="Arial" w:cs="Arial"/>
-          <w:sz w:val="28"/>
-          <w:szCs w:val="28"/>
-          <w:lang w:val="en-US"/>
-        </w:rPr>
-        <w:t xml:space="preserve"> rentals are present in some tourism hotspots where health tourism institutions </w:t>
+        <w:t xml:space="preserve">more nuanced conclusion. However, it is clear that Airbnb rentals are present in some tourism hotspots where health tourism institutions </w:t>
       </w:r>
       <w:r>
         <w:rPr>
@@ -3180,7 +3110,25 @@
           <w:szCs w:val="28"/>
           <w:lang w:val="en-US"/>
         </w:rPr>
-        <w:t>The dependent variable of our final analysis is Airbnb rental price.</w:t>
+        <w:t>The dependent variable of our final analysis is Airbnb rental price</w:t>
+      </w:r>
+      <w:r>
+        <w:rPr>
+          <w:rFonts w:ascii="Arial" w:hAnsi="Arial" w:cs="Arial"/>
+          <w:sz w:val="28"/>
+          <w:szCs w:val="28"/>
+          <w:lang w:val="en-US"/>
+        </w:rPr>
+        <w:t>s</w:t>
+      </w:r>
+      <w:r>
+        <w:rPr>
+          <w:rFonts w:ascii="Arial" w:hAnsi="Arial" w:cs="Arial"/>
+          <w:sz w:val="28"/>
+          <w:szCs w:val="28"/>
+          <w:lang w:val="en-US"/>
+        </w:rPr>
+        <w:t>.</w:t>
       </w:r>
       <w:r>
         <w:rPr>
@@ -3498,7 +3446,25 @@
           <w:szCs w:val="28"/>
           <w:lang w:val="en-US"/>
         </w:rPr>
-        <w:t xml:space="preserve">. The skewness of this distribution </w:t>
+        <w:t>. The skewness of this distribution</w:t>
+      </w:r>
+      <w:r>
+        <w:rPr>
+          <w:rFonts w:ascii="Arial" w:hAnsi="Arial" w:cs="Arial"/>
+          <w:sz w:val="28"/>
+          <w:szCs w:val="28"/>
+          <w:lang w:val="en-US"/>
+        </w:rPr>
+        <w:t xml:space="preserve"> is</w:t>
+      </w:r>
+      <w:r>
+        <w:rPr>
+          <w:rFonts w:ascii="Arial" w:hAnsi="Arial" w:cs="Arial"/>
+          <w:sz w:val="28"/>
+          <w:szCs w:val="28"/>
+          <w:lang w:val="en-US"/>
+        </w:rPr>
+        <w:t xml:space="preserve"> </w:t>
       </w:r>
       <w:r>
         <w:rPr>
@@ -3634,7 +3600,7 @@
           <w:szCs w:val="28"/>
           <w:lang w:val="en-US"/>
         </w:rPr>
-        <w:t>lowers</w:t>
+        <w:t>lower</w:t>
       </w:r>
       <w:r>
         <w:rPr>
@@ -3700,25 +3666,14 @@
         </w:rPr>
         <w:t xml:space="preserve">looks the way it does because it </w:t>
       </w:r>
-      <w:proofErr w:type="gramStart"/>
-      <w:r>
-        <w:rPr>
-          <w:rFonts w:ascii="Arial" w:hAnsi="Arial" w:cs="Arial"/>
-          <w:sz w:val="28"/>
-          <w:szCs w:val="28"/>
-          <w:lang w:val="en-US"/>
-        </w:rPr>
-        <w:t>has to</w:t>
-      </w:r>
-      <w:proofErr w:type="gramEnd"/>
-      <w:r>
-        <w:rPr>
-          <w:rFonts w:ascii="Arial" w:hAnsi="Arial" w:cs="Arial"/>
-          <w:sz w:val="28"/>
-          <w:szCs w:val="28"/>
-          <w:lang w:val="en-US"/>
-        </w:rPr>
-        <w:t xml:space="preserve"> </w:t>
+      <w:r>
+        <w:rPr>
+          <w:rFonts w:ascii="Arial" w:hAnsi="Arial" w:cs="Arial"/>
+          <w:sz w:val="28"/>
+          <w:szCs w:val="28"/>
+          <w:lang w:val="en-US"/>
+        </w:rPr>
+        <w:t xml:space="preserve">has to </w:t>
       </w:r>
       <w:r>
         <w:rPr>
@@ -3799,27 +3754,7 @@
           <w:szCs w:val="28"/>
           <w:lang w:val="en-US"/>
         </w:rPr>
-        <w:t xml:space="preserve"> transformation allows us to </w:t>
-      </w:r>
-      <w:proofErr w:type="gramStart"/>
-      <w:r>
-        <w:rPr>
-          <w:rFonts w:ascii="Arial" w:hAnsi="Arial" w:cs="Arial"/>
-          <w:sz w:val="28"/>
-          <w:szCs w:val="28"/>
-          <w:lang w:val="en-US"/>
-        </w:rPr>
-        <w:t>take a peek</w:t>
-      </w:r>
-      <w:proofErr w:type="gramEnd"/>
-      <w:r>
-        <w:rPr>
-          <w:rFonts w:ascii="Arial" w:hAnsi="Arial" w:cs="Arial"/>
-          <w:sz w:val="28"/>
-          <w:szCs w:val="28"/>
-          <w:lang w:val="en-US"/>
-        </w:rPr>
-        <w:t xml:space="preserve"> at the smaller kinks in the distribution</w:t>
+        <w:t xml:space="preserve"> transformation allows us to take a peek at the smaller kinks in the distribution</w:t>
       </w:r>
       <w:r>
         <w:rPr>
@@ -4169,27 +4104,7 @@
           <w:szCs w:val="28"/>
           <w:lang w:val="en-US"/>
         </w:rPr>
-        <w:t xml:space="preserve"> But first, we </w:t>
-      </w:r>
-      <w:proofErr w:type="gramStart"/>
-      <w:r>
-        <w:rPr>
-          <w:rFonts w:ascii="Arial" w:hAnsi="Arial" w:cs="Arial"/>
-          <w:sz w:val="28"/>
-          <w:szCs w:val="28"/>
-          <w:lang w:val="en-US"/>
-        </w:rPr>
-        <w:t>have to</w:t>
-      </w:r>
-      <w:proofErr w:type="gramEnd"/>
-      <w:r>
-        <w:rPr>
-          <w:rFonts w:ascii="Arial" w:hAnsi="Arial" w:cs="Arial"/>
-          <w:sz w:val="28"/>
-          <w:szCs w:val="28"/>
-          <w:lang w:val="en-US"/>
-        </w:rPr>
-        <w:t xml:space="preserve"> talk about how </w:t>
+        <w:t xml:space="preserve"> But first, we have to talk about how </w:t>
       </w:r>
       <w:r>
         <w:rPr>
@@ -4526,7 +4441,45 @@
           <w:szCs w:val="28"/>
           <w:lang w:val="en-US"/>
         </w:rPr>
-        <w:t xml:space="preserve">I used another Python GIS package called to calculate the geodesic distance between each Airbnb rental and its nearest neighbor. </w:t>
+        <w:t xml:space="preserve">I used another Python GIS package </w:t>
+      </w:r>
+      <w:r>
+        <w:rPr>
+          <w:rFonts w:ascii="Arial" w:hAnsi="Arial" w:cs="Arial"/>
+          <w:sz w:val="28"/>
+          <w:szCs w:val="28"/>
+          <w:lang w:val="en-US"/>
+        </w:rPr>
+        <w:t xml:space="preserve">called </w:t>
+      </w:r>
+      <w:proofErr w:type="spellStart"/>
+      <w:r>
+        <w:rPr>
+          <w:rFonts w:ascii="Arial" w:hAnsi="Arial" w:cs="Arial"/>
+          <w:sz w:val="28"/>
+          <w:szCs w:val="28"/>
+          <w:lang w:val="en-US"/>
+        </w:rPr>
+        <w:t>Geopy</w:t>
+      </w:r>
+      <w:proofErr w:type="spellEnd"/>
+      <w:r>
+        <w:rPr>
+          <w:rFonts w:ascii="Arial" w:hAnsi="Arial" w:cs="Arial"/>
+          <w:sz w:val="28"/>
+          <w:szCs w:val="28"/>
+          <w:lang w:val="en-US"/>
+        </w:rPr>
+        <w:t xml:space="preserve"> </w:t>
+      </w:r>
+      <w:r>
+        <w:rPr>
+          <w:rFonts w:ascii="Arial" w:hAnsi="Arial" w:cs="Arial"/>
+          <w:sz w:val="28"/>
+          <w:szCs w:val="28"/>
+          <w:lang w:val="en-US"/>
+        </w:rPr>
+        <w:t xml:space="preserve">to calculate the geodesic distance between each Airbnb rental and its nearest neighbor. </w:t>
       </w:r>
       <w:r>
         <w:rPr>
@@ -4580,27 +4533,7 @@
           <w:szCs w:val="28"/>
           <w:lang w:val="en-US"/>
         </w:rPr>
-        <w:t xml:space="preserve"> by taking the shortest path in between them. It does not </w:t>
-      </w:r>
-      <w:proofErr w:type="gramStart"/>
-      <w:r>
-        <w:rPr>
-          <w:rFonts w:ascii="Arial" w:hAnsi="Arial" w:cs="Arial"/>
-          <w:sz w:val="28"/>
-          <w:szCs w:val="28"/>
-          <w:lang w:val="en-US"/>
-        </w:rPr>
-        <w:t>take into account</w:t>
-      </w:r>
-      <w:proofErr w:type="gramEnd"/>
-      <w:r>
-        <w:rPr>
-          <w:rFonts w:ascii="Arial" w:hAnsi="Arial" w:cs="Arial"/>
-          <w:sz w:val="28"/>
-          <w:szCs w:val="28"/>
-          <w:lang w:val="en-US"/>
-        </w:rPr>
-        <w:t xml:space="preserve"> things like street grid</w:t>
+        <w:t xml:space="preserve"> by taking the shortest path in between them. It does not take into account things like street grid</w:t>
       </w:r>
       <w:r>
         <w:rPr>
@@ -4763,7 +4696,61 @@
           <w:szCs w:val="28"/>
           <w:lang w:val="en-US"/>
         </w:rPr>
-        <w:t xml:space="preserve"> link for each rental, some sub-clusters such as the southwestern cluster clearly show that the </w:t>
+        <w:t xml:space="preserve"> link for each rental, some sub-clusters</w:t>
+      </w:r>
+      <w:r>
+        <w:rPr>
+          <w:rFonts w:ascii="Arial" w:hAnsi="Arial" w:cs="Arial"/>
+          <w:sz w:val="28"/>
+          <w:szCs w:val="28"/>
+          <w:lang w:val="en-US"/>
+        </w:rPr>
+        <w:t>,</w:t>
+      </w:r>
+      <w:r>
+        <w:rPr>
+          <w:rFonts w:ascii="Arial" w:hAnsi="Arial" w:cs="Arial"/>
+          <w:sz w:val="28"/>
+          <w:szCs w:val="28"/>
+          <w:lang w:val="en-US"/>
+        </w:rPr>
+        <w:t xml:space="preserve"> such as the southwestern </w:t>
+      </w:r>
+      <w:r>
+        <w:rPr>
+          <w:rFonts w:ascii="Arial" w:hAnsi="Arial" w:cs="Arial"/>
+          <w:sz w:val="28"/>
+          <w:szCs w:val="28"/>
+          <w:lang w:val="en-US"/>
+        </w:rPr>
+        <w:t>sub-</w:t>
+      </w:r>
+      <w:r>
+        <w:rPr>
+          <w:rFonts w:ascii="Arial" w:hAnsi="Arial" w:cs="Arial"/>
+          <w:sz w:val="28"/>
+          <w:szCs w:val="28"/>
+          <w:lang w:val="en-US"/>
+        </w:rPr>
+        <w:t>cluster</w:t>
+      </w:r>
+      <w:r>
+        <w:rPr>
+          <w:rFonts w:ascii="Arial" w:hAnsi="Arial" w:cs="Arial"/>
+          <w:sz w:val="28"/>
+          <w:szCs w:val="28"/>
+          <w:lang w:val="en-US"/>
+        </w:rPr>
+        <w:t>,</w:t>
+      </w:r>
+      <w:r>
+        <w:rPr>
+          <w:rFonts w:ascii="Arial" w:hAnsi="Arial" w:cs="Arial"/>
+          <w:sz w:val="28"/>
+          <w:szCs w:val="28"/>
+          <w:lang w:val="en-US"/>
+        </w:rPr>
+        <w:t xml:space="preserve"> clearly show that the </w:t>
       </w:r>
       <w:r>
         <w:rPr>
@@ -5189,7 +5176,43 @@
           <w:szCs w:val="28"/>
           <w:lang w:val="en-US"/>
         </w:rPr>
-        <w:t xml:space="preserve">The reasons for this are clear: there are too many extreme values in the dataset both in terms of price and distance for there to be any meaningful relationship. </w:t>
+        <w:t>The reasons for this are clear: there are too many extreme values in the dataset</w:t>
+      </w:r>
+      <w:r>
+        <w:rPr>
+          <w:rFonts w:ascii="Arial" w:hAnsi="Arial" w:cs="Arial"/>
+          <w:sz w:val="28"/>
+          <w:szCs w:val="28"/>
+          <w:lang w:val="en-US"/>
+        </w:rPr>
+        <w:t>,</w:t>
+      </w:r>
+      <w:r>
+        <w:rPr>
+          <w:rFonts w:ascii="Arial" w:hAnsi="Arial" w:cs="Arial"/>
+          <w:sz w:val="28"/>
+          <w:szCs w:val="28"/>
+          <w:lang w:val="en-US"/>
+        </w:rPr>
+        <w:t xml:space="preserve"> both in terms of price and distance</w:t>
+      </w:r>
+      <w:r>
+        <w:rPr>
+          <w:rFonts w:ascii="Arial" w:hAnsi="Arial" w:cs="Arial"/>
+          <w:sz w:val="28"/>
+          <w:szCs w:val="28"/>
+          <w:lang w:val="en-US"/>
+        </w:rPr>
+        <w:t>,</w:t>
+      </w:r>
+      <w:r>
+        <w:rPr>
+          <w:rFonts w:ascii="Arial" w:hAnsi="Arial" w:cs="Arial"/>
+          <w:sz w:val="28"/>
+          <w:szCs w:val="28"/>
+          <w:lang w:val="en-US"/>
+        </w:rPr>
+        <w:t xml:space="preserve"> for there to be any meaningful relationship. </w:t>
       </w:r>
       <w:r>
         <w:rPr>
@@ -5290,27 +5313,25 @@
           <w:szCs w:val="28"/>
           <w:lang w:val="en-US"/>
         </w:rPr>
-        <w:t xml:space="preserve">are one of the reasons why there </w:t>
-      </w:r>
-      <w:proofErr w:type="gramStart"/>
-      <w:r>
-        <w:rPr>
-          <w:rFonts w:ascii="Arial" w:hAnsi="Arial" w:cs="Arial"/>
-          <w:sz w:val="28"/>
-          <w:szCs w:val="28"/>
-          <w:lang w:val="en-US"/>
-        </w:rPr>
-        <w:t>wasn’t</w:t>
-      </w:r>
-      <w:proofErr w:type="gramEnd"/>
-      <w:r>
-        <w:rPr>
-          <w:rFonts w:ascii="Arial" w:hAnsi="Arial" w:cs="Arial"/>
-          <w:sz w:val="28"/>
-          <w:szCs w:val="28"/>
-          <w:lang w:val="en-US"/>
-        </w:rPr>
-        <w:t xml:space="preserve"> a linear or monotonic relationship in between the variables we are interest in.</w:t>
+        <w:t>are one of the reasons why there wasn’t a linear or monotonic relationship in between the variables we are interest</w:t>
+      </w:r>
+      <w:r>
+        <w:rPr>
+          <w:rFonts w:ascii="Arial" w:hAnsi="Arial" w:cs="Arial"/>
+          <w:sz w:val="28"/>
+          <w:szCs w:val="28"/>
+          <w:lang w:val="en-US"/>
+        </w:rPr>
+        <w:t>ed</w:t>
+      </w:r>
+      <w:r>
+        <w:rPr>
+          <w:rFonts w:ascii="Arial" w:hAnsi="Arial" w:cs="Arial"/>
+          <w:sz w:val="28"/>
+          <w:szCs w:val="28"/>
+          <w:lang w:val="en-US"/>
+        </w:rPr>
+        <w:t xml:space="preserve"> in.</w:t>
       </w:r>
       <w:r>
         <w:rPr>
@@ -5374,6 +5395,15 @@
           <w:szCs w:val="28"/>
           <w:lang w:val="en-US"/>
         </w:rPr>
+        <w:t xml:space="preserve"> is</w:t>
+      </w:r>
+      <w:r>
+        <w:rPr>
+          <w:rFonts w:ascii="Arial" w:hAnsi="Arial" w:cs="Arial"/>
+          <w:sz w:val="28"/>
+          <w:szCs w:val="28"/>
+          <w:lang w:val="en-US"/>
+        </w:rPr>
         <w:t xml:space="preserve"> a hobby project</w:t>
       </w:r>
       <w:r>
@@ -5492,7 +5522,25 @@
           <w:szCs w:val="28"/>
           <w:lang w:val="en-US"/>
         </w:rPr>
-        <w:t>Quarter 1 and Quarter 3</w:t>
+        <w:t xml:space="preserve">Quarter 1 </w:t>
+      </w:r>
+      <w:r>
+        <w:rPr>
+          <w:rFonts w:ascii="Arial" w:hAnsi="Arial" w:cs="Arial"/>
+          <w:sz w:val="28"/>
+          <w:szCs w:val="28"/>
+          <w:lang w:val="en-US"/>
+        </w:rPr>
+        <w:t>or</w:t>
+      </w:r>
+      <w:r>
+        <w:rPr>
+          <w:rFonts w:ascii="Arial" w:hAnsi="Arial" w:cs="Arial"/>
+          <w:sz w:val="28"/>
+          <w:szCs w:val="28"/>
+          <w:lang w:val="en-US"/>
+        </w:rPr>
+        <w:t xml:space="preserve"> Quarter 3</w:t>
       </w:r>
       <w:r>
         <w:rPr>
@@ -5503,25 +5551,14 @@
         </w:rPr>
         <w:t xml:space="preserve">. </w:t>
       </w:r>
-      <w:proofErr w:type="gramStart"/>
-      <w:r>
-        <w:rPr>
-          <w:rFonts w:ascii="Arial" w:hAnsi="Arial" w:cs="Arial"/>
-          <w:sz w:val="28"/>
-          <w:szCs w:val="28"/>
-          <w:lang w:val="en-US"/>
-        </w:rPr>
-        <w:t>Let’s</w:t>
-      </w:r>
-      <w:proofErr w:type="gramEnd"/>
-      <w:r>
-        <w:rPr>
-          <w:rFonts w:ascii="Arial" w:hAnsi="Arial" w:cs="Arial"/>
-          <w:sz w:val="28"/>
-          <w:szCs w:val="28"/>
-          <w:lang w:val="en-US"/>
-        </w:rPr>
-        <w:t xml:space="preserve"> first normalize our dataset using this rule of thumb and then</w:t>
+      <w:r>
+        <w:rPr>
+          <w:rFonts w:ascii="Arial" w:hAnsi="Arial" w:cs="Arial"/>
+          <w:sz w:val="28"/>
+          <w:szCs w:val="28"/>
+          <w:lang w:val="en-US"/>
+        </w:rPr>
+        <w:t>Let’s first normalize our dataset using this rule of thumb and then</w:t>
       </w:r>
       <w:r>
         <w:rPr>
@@ -5674,42 +5711,18 @@
           <w:szCs w:val="28"/>
           <w:lang w:val="en-US"/>
         </w:rPr>
-        <w:t xml:space="preserve">The normalization appears to have made the distribution far more </w:t>
-      </w:r>
-      <w:proofErr w:type="gramStart"/>
-      <w:r>
-        <w:rPr>
-          <w:rFonts w:ascii="Arial" w:hAnsi="Arial" w:cs="Arial"/>
-          <w:i/>
-          <w:iCs/>
-          <w:sz w:val="28"/>
-          <w:szCs w:val="28"/>
-          <w:lang w:val="en-US"/>
-        </w:rPr>
-        <w:t xml:space="preserve">similar </w:t>
-      </w:r>
-      <w:r>
-        <w:rPr>
-          <w:rFonts w:ascii="Arial" w:hAnsi="Arial" w:cs="Arial"/>
-          <w:i/>
-          <w:iCs/>
-          <w:sz w:val="28"/>
-          <w:szCs w:val="28"/>
-          <w:lang w:val="en-US"/>
-        </w:rPr>
-        <w:t>to</w:t>
-      </w:r>
-      <w:proofErr w:type="gramEnd"/>
-      <w:r>
-        <w:rPr>
-          <w:rFonts w:ascii="Arial" w:hAnsi="Arial" w:cs="Arial"/>
-          <w:i/>
-          <w:iCs/>
-          <w:sz w:val="28"/>
-          <w:szCs w:val="28"/>
-          <w:lang w:val="en-US"/>
-        </w:rPr>
-        <w:t xml:space="preserve"> a normal distribution.</w:t>
+        <w:t xml:space="preserve">The normalization appears to have made the distribution far more similar </w:t>
+      </w:r>
+      <w:r>
+        <w:rPr>
+          <w:rFonts w:ascii="Arial" w:hAnsi="Arial" w:cs="Arial"/>
+          <w:i/>
+          <w:iCs/>
+          <w:sz w:val="28"/>
+          <w:szCs w:val="28"/>
+          <w:lang w:val="en-US"/>
+        </w:rPr>
+        <w:t>to a normal distribution.</w:t>
       </w:r>
     </w:p>
     <w:p>
@@ -5755,7 +5768,7 @@
           <w:szCs w:val="28"/>
           <w:lang w:val="en-US"/>
         </w:rPr>
-        <w:t>standard deviation of 165.55, our dataset looks far more less spread out.</w:t>
+        <w:t>standard deviation of 165.55, our dataset looks far less spread out.</w:t>
       </w:r>
       <w:r>
         <w:rPr>
@@ -5921,7 +5934,25 @@
           <w:szCs w:val="28"/>
           <w:lang w:val="en-US"/>
         </w:rPr>
-        <w:t xml:space="preserve"> small multiple view above confirms that our normalization has also had effects on nearly all district-level distributions. Now, no distribution exceeds the arbitrary threshold of skewness 5 that we have set.</w:t>
+        <w:t xml:space="preserve"> small multiple view above confirms that our normalization has also had effects on nearly all district-level distributions. Now, no distribution exceeds the arbitrary</w:t>
+      </w:r>
+      <w:r>
+        <w:rPr>
+          <w:rFonts w:ascii="Arial" w:hAnsi="Arial" w:cs="Arial"/>
+          <w:sz w:val="28"/>
+          <w:szCs w:val="28"/>
+          <w:lang w:val="en-US"/>
+        </w:rPr>
+        <w:t xml:space="preserve"> skewness</w:t>
+      </w:r>
+      <w:r>
+        <w:rPr>
+          <w:rFonts w:ascii="Arial" w:hAnsi="Arial" w:cs="Arial"/>
+          <w:sz w:val="28"/>
+          <w:szCs w:val="28"/>
+          <w:lang w:val="en-US"/>
+        </w:rPr>
+        <w:t xml:space="preserve"> threshold of 5 that we have set.</w:t>
       </w:r>
     </w:p>
     <w:p>
@@ -5988,31 +6019,7 @@
           <w:szCs w:val="28"/>
           <w:lang w:val="en-US"/>
         </w:rPr>
-        <w:t xml:space="preserve"> the normalized price data that we have now? </w:t>
-      </w:r>
-      <w:proofErr w:type="gramStart"/>
-      <w:r>
-        <w:rPr>
-          <w:rFonts w:ascii="Arial" w:hAnsi="Arial" w:cs="Arial"/>
-          <w:b/>
-          <w:bCs/>
-          <w:sz w:val="28"/>
-          <w:szCs w:val="28"/>
-          <w:lang w:val="en-US"/>
-        </w:rPr>
-        <w:t>Let’s</w:t>
-      </w:r>
-      <w:proofErr w:type="gramEnd"/>
-      <w:r>
-        <w:rPr>
-          <w:rFonts w:ascii="Arial" w:hAnsi="Arial" w:cs="Arial"/>
-          <w:b/>
-          <w:bCs/>
-          <w:sz w:val="28"/>
-          <w:szCs w:val="28"/>
-          <w:lang w:val="en-US"/>
-        </w:rPr>
-        <w:t xml:space="preserve"> see.</w:t>
+        <w:t xml:space="preserve"> the normalized price data that we have now? Let’s see.</w:t>
       </w:r>
     </w:p>
     <w:p>
@@ -6195,7 +6202,27 @@
           <w:szCs w:val="28"/>
           <w:lang w:val="en-US"/>
         </w:rPr>
-        <w:t xml:space="preserve">Even with a normalized dataset we </w:t>
+        <w:t>Even with a normalized dataset</w:t>
+      </w:r>
+      <w:r>
+        <w:rPr>
+          <w:rFonts w:ascii="Arial" w:hAnsi="Arial" w:cs="Arial"/>
+          <w:noProof/>
+          <w:sz w:val="28"/>
+          <w:szCs w:val="28"/>
+          <w:lang w:val="en-US"/>
+        </w:rPr>
+        <w:t>,</w:t>
+      </w:r>
+      <w:r>
+        <w:rPr>
+          <w:rFonts w:ascii="Arial" w:hAnsi="Arial" w:cs="Arial"/>
+          <w:noProof/>
+          <w:sz w:val="28"/>
+          <w:szCs w:val="28"/>
+          <w:lang w:val="en-US"/>
+        </w:rPr>
+        <w:t xml:space="preserve"> we </w:t>
       </w:r>
       <w:r>
         <w:rPr>
@@ -6303,57 +6330,35 @@
           <w:szCs w:val="28"/>
           <w:lang w:val="en-US"/>
         </w:rPr>
-        <w:t xml:space="preserve">Perhaps there is </w:t>
-      </w:r>
-      <w:proofErr w:type="gramStart"/>
-      <w:r>
-        <w:rPr>
-          <w:rFonts w:ascii="Arial" w:hAnsi="Arial" w:cs="Arial"/>
-          <w:sz w:val="28"/>
-          <w:szCs w:val="28"/>
-          <w:lang w:val="en-US"/>
-        </w:rPr>
-        <w:t>some kind of a</w:t>
-      </w:r>
-      <w:proofErr w:type="gramEnd"/>
-      <w:r>
-        <w:rPr>
-          <w:rFonts w:ascii="Arial" w:hAnsi="Arial" w:cs="Arial"/>
-          <w:sz w:val="28"/>
-          <w:szCs w:val="28"/>
-          <w:lang w:val="en-US"/>
-        </w:rPr>
-        <w:t xml:space="preserve"> linear or monotonic relationship only at the district level for some districts?</w:t>
-      </w:r>
-    </w:p>
-    <w:p>
-      <w:pPr>
-        <w:rPr>
-          <w:rFonts w:ascii="Arial" w:hAnsi="Arial" w:cs="Arial"/>
-          <w:sz w:val="28"/>
-          <w:szCs w:val="28"/>
-          <w:lang w:val="en-US"/>
-        </w:rPr>
-      </w:pPr>
-      <w:proofErr w:type="gramStart"/>
-      <w:r>
-        <w:rPr>
-          <w:rFonts w:ascii="Arial" w:hAnsi="Arial" w:cs="Arial"/>
-          <w:sz w:val="28"/>
-          <w:szCs w:val="28"/>
-          <w:lang w:val="en-US"/>
-        </w:rPr>
-        <w:t>Let’s</w:t>
-      </w:r>
-      <w:proofErr w:type="gramEnd"/>
-      <w:r>
-        <w:rPr>
-          <w:rFonts w:ascii="Arial" w:hAnsi="Arial" w:cs="Arial"/>
-          <w:sz w:val="28"/>
-          <w:szCs w:val="28"/>
-          <w:lang w:val="en-US"/>
-        </w:rPr>
-        <w:t xml:space="preserve"> shift our focus to the five districts with the highest number of health tourism related institutions: </w:t>
+        <w:t>Perhaps there is some kind of a linear or monotonic relationship only at the district level for some districts</w:t>
+      </w:r>
+      <w:r>
+        <w:rPr>
+          <w:rFonts w:ascii="Arial" w:hAnsi="Arial" w:cs="Arial"/>
+          <w:sz w:val="28"/>
+          <w:szCs w:val="28"/>
+          <w:lang w:val="en-US"/>
+        </w:rPr>
+        <w:t>.</w:t>
+      </w:r>
+    </w:p>
+    <w:p>
+      <w:pPr>
+        <w:rPr>
+          <w:rFonts w:ascii="Arial" w:hAnsi="Arial" w:cs="Arial"/>
+          <w:sz w:val="28"/>
+          <w:szCs w:val="28"/>
+          <w:lang w:val="en-US"/>
+        </w:rPr>
+      </w:pPr>
+      <w:r>
+        <w:rPr>
+          <w:rFonts w:ascii="Arial" w:hAnsi="Arial" w:cs="Arial"/>
+          <w:sz w:val="28"/>
+          <w:szCs w:val="28"/>
+          <w:lang w:val="en-US"/>
+        </w:rPr>
+        <w:t xml:space="preserve">Let’s shift our focus to the five districts with the highest number of health tourism related institutions: </w:t>
       </w:r>
       <w:proofErr w:type="spellStart"/>
       <w:r>
@@ -6544,7 +6549,29 @@
           <w:szCs w:val="28"/>
           <w:lang w:val="en-US"/>
         </w:rPr>
-        <w:t xml:space="preserve">and the distributions at district level. </w:t>
+        <w:t xml:space="preserve">and the distributions at </w:t>
+      </w:r>
+      <w:r>
+        <w:rPr>
+          <w:rFonts w:ascii="Arial" w:hAnsi="Arial" w:cs="Arial"/>
+          <w:i/>
+          <w:iCs/>
+          <w:sz w:val="28"/>
+          <w:szCs w:val="28"/>
+          <w:lang w:val="en-US"/>
+        </w:rPr>
+        <w:t xml:space="preserve">the </w:t>
+      </w:r>
+      <w:r>
+        <w:rPr>
+          <w:rFonts w:ascii="Arial" w:hAnsi="Arial" w:cs="Arial"/>
+          <w:i/>
+          <w:iCs/>
+          <w:sz w:val="28"/>
+          <w:szCs w:val="28"/>
+          <w:lang w:val="en-US"/>
+        </w:rPr>
+        <w:t xml:space="preserve">district level. </w:t>
       </w:r>
       <w:r>
         <w:rPr>
@@ -6585,27 +6612,7 @@
           <w:szCs w:val="28"/>
           <w:lang w:val="en-US"/>
         </w:rPr>
-        <w:t xml:space="preserve">The big histogram above reveals that the skewness of this subset (1.31) is </w:t>
-      </w:r>
-      <w:proofErr w:type="gramStart"/>
-      <w:r>
-        <w:rPr>
-          <w:rFonts w:ascii="Arial" w:hAnsi="Arial" w:cs="Arial"/>
-          <w:sz w:val="28"/>
-          <w:szCs w:val="28"/>
-          <w:lang w:val="en-US"/>
-        </w:rPr>
-        <w:t>actually higher</w:t>
-      </w:r>
-      <w:proofErr w:type="gramEnd"/>
-      <w:r>
-        <w:rPr>
-          <w:rFonts w:ascii="Arial" w:hAnsi="Arial" w:cs="Arial"/>
-          <w:sz w:val="28"/>
-          <w:szCs w:val="28"/>
-          <w:lang w:val="en-US"/>
-        </w:rPr>
-        <w:t xml:space="preserve"> than the overall skewness (1.06) of the normalized price distribution</w:t>
+        <w:t>The big histogram above reveals that the skewness of this subset (1.31) is actually higher than the overall skewness (1.06) of the normalized price distribution</w:t>
       </w:r>
       <w:r>
         <w:rPr>
@@ -6632,38 +6639,26 @@
           <w:szCs w:val="28"/>
           <w:lang w:val="en-US"/>
         </w:rPr>
-        <w:t xml:space="preserve"> This appears to have not increased our chances of finding the relationships we have been looking for. Still </w:t>
-      </w:r>
-      <w:proofErr w:type="gramStart"/>
-      <w:r>
-        <w:rPr>
-          <w:rFonts w:ascii="Arial" w:hAnsi="Arial" w:cs="Arial"/>
-          <w:sz w:val="28"/>
-          <w:szCs w:val="28"/>
-          <w:lang w:val="en-US"/>
-        </w:rPr>
-        <w:t>let’s</w:t>
-      </w:r>
-      <w:proofErr w:type="gramEnd"/>
-      <w:r>
-        <w:rPr>
-          <w:rFonts w:ascii="Arial" w:hAnsi="Arial" w:cs="Arial"/>
-          <w:sz w:val="28"/>
-          <w:szCs w:val="28"/>
-          <w:lang w:val="en-US"/>
-        </w:rPr>
-        <w:t xml:space="preserve"> stick to what we have been doing and see the analysis through.</w:t>
-      </w:r>
-    </w:p>
-    <w:p>
-      <w:pPr>
-        <w:rPr>
-          <w:rFonts w:ascii="Arial" w:hAnsi="Arial" w:cs="Arial"/>
-          <w:sz w:val="28"/>
-          <w:szCs w:val="28"/>
-          <w:lang w:val="en-US"/>
-        </w:rPr>
-      </w:pPr>
+        <w:t xml:space="preserve"> </w:t>
+      </w:r>
+      <w:r>
+        <w:rPr>
+          <w:rFonts w:ascii="Arial" w:hAnsi="Arial" w:cs="Arial"/>
+          <w:sz w:val="28"/>
+          <w:szCs w:val="28"/>
+          <w:lang w:val="en-US"/>
+        </w:rPr>
+        <w:t xml:space="preserve">Normalizing and narrowing our scope </w:t>
+      </w:r>
+      <w:r>
+        <w:rPr>
+          <w:rFonts w:ascii="Arial" w:hAnsi="Arial" w:cs="Arial"/>
+          <w:sz w:val="28"/>
+          <w:szCs w:val="28"/>
+          <w:lang w:val="en-US"/>
+        </w:rPr>
+        <w:t xml:space="preserve">appears to have not increased our chances of finding the </w:t>
+      </w:r>
       <w:r>
         <w:rPr>
           <w:rFonts w:ascii="Arial" w:hAnsi="Arial" w:cs="Arial"/>
@@ -6672,6 +6667,43 @@
           <w:lang w:val="en-US"/>
         </w:rPr>
         <w:lastRenderedPageBreak/>
+        <w:t>relationships we have been looking for. Still</w:t>
+      </w:r>
+      <w:r>
+        <w:rPr>
+          <w:rFonts w:ascii="Arial" w:hAnsi="Arial" w:cs="Arial"/>
+          <w:sz w:val="28"/>
+          <w:szCs w:val="28"/>
+          <w:lang w:val="en-US"/>
+        </w:rPr>
+        <w:t>,</w:t>
+      </w:r>
+      <w:r>
+        <w:rPr>
+          <w:rFonts w:ascii="Arial" w:hAnsi="Arial" w:cs="Arial"/>
+          <w:sz w:val="28"/>
+          <w:szCs w:val="28"/>
+          <w:lang w:val="en-US"/>
+        </w:rPr>
+        <w:t xml:space="preserve"> let’s stick to what we have been doing and see the analysis through.</w:t>
+      </w:r>
+    </w:p>
+    <w:p>
+      <w:pPr>
+        <w:rPr>
+          <w:rFonts w:ascii="Arial" w:hAnsi="Arial" w:cs="Arial"/>
+          <w:sz w:val="28"/>
+          <w:szCs w:val="28"/>
+          <w:lang w:val="en-US"/>
+        </w:rPr>
+      </w:pPr>
+      <w:r>
+        <w:rPr>
+          <w:rFonts w:ascii="Arial" w:hAnsi="Arial" w:cs="Arial"/>
+          <w:sz w:val="28"/>
+          <w:szCs w:val="28"/>
+          <w:lang w:val="en-US"/>
+        </w:rPr>
         <w:t>H</w:t>
       </w:r>
       <w:r>
@@ -7081,6 +7113,15 @@
           <w:szCs w:val="28"/>
           <w:lang w:val="en-US"/>
         </w:rPr>
+        <w:t>,</w:t>
+      </w:r>
+      <w:r>
+        <w:rPr>
+          <w:rFonts w:ascii="Arial" w:hAnsi="Arial" w:cs="Arial"/>
+          <w:sz w:val="28"/>
+          <w:szCs w:val="28"/>
+          <w:lang w:val="en-US"/>
+        </w:rPr>
         <w:t xml:space="preserve"> measures</w:t>
       </w:r>
       <w:r>
@@ -7126,7 +7167,25 @@
           <w:szCs w:val="28"/>
           <w:lang w:val="en-US"/>
         </w:rPr>
-        <w:t>relationships have changed a little bit, we still cannot talk about any meaningful relationship whatsoever.</w:t>
+        <w:t>relationships</w:t>
+      </w:r>
+      <w:r>
+        <w:rPr>
+          <w:rFonts w:ascii="Arial" w:hAnsi="Arial" w:cs="Arial"/>
+          <w:sz w:val="28"/>
+          <w:szCs w:val="28"/>
+          <w:lang w:val="en-US"/>
+        </w:rPr>
+        <w:t>,</w:t>
+      </w:r>
+      <w:r>
+        <w:rPr>
+          <w:rFonts w:ascii="Arial" w:hAnsi="Arial" w:cs="Arial"/>
+          <w:sz w:val="28"/>
+          <w:szCs w:val="28"/>
+          <w:lang w:val="en-US"/>
+        </w:rPr>
+        <w:t xml:space="preserve"> have changed a little bit, we still cannot talk about any meaningful relationship whatsoever.</w:t>
       </w:r>
       <w:r>
         <w:rPr>
@@ -7276,42 +7335,18 @@
           <w:szCs w:val="28"/>
           <w:lang w:val="en-US"/>
         </w:rPr>
-        <w:t xml:space="preserve"> Credits to Nathan W. </w:t>
-      </w:r>
-      <w:proofErr w:type="gramStart"/>
-      <w:r>
-        <w:rPr>
-          <w:rFonts w:ascii="Arial" w:hAnsi="Arial" w:cs="Arial"/>
-          <w:i/>
-          <w:iCs/>
-          <w:sz w:val="28"/>
-          <w:szCs w:val="28"/>
-          <w:lang w:val="en-US"/>
-        </w:rPr>
-        <w:t>Pyle</w:t>
-      </w:r>
-      <w:r>
-        <w:rPr>
-          <w:rFonts w:ascii="Arial" w:hAnsi="Arial" w:cs="Arial"/>
-          <w:i/>
-          <w:iCs/>
-          <w:sz w:val="28"/>
-          <w:szCs w:val="28"/>
-          <w:lang w:val="en-US"/>
-        </w:rPr>
-        <w:t>(</w:t>
-      </w:r>
-      <w:proofErr w:type="gramEnd"/>
-      <w:r>
-        <w:rPr>
-          <w:rFonts w:ascii="Arial" w:hAnsi="Arial" w:cs="Arial"/>
-          <w:i/>
-          <w:iCs/>
-          <w:sz w:val="28"/>
-          <w:szCs w:val="28"/>
-          <w:lang w:val="en-US"/>
-        </w:rPr>
-        <w:t>)</w:t>
+        <w:t xml:space="preserve"> Credits to Nathan W. Pyle</w:t>
+      </w:r>
+      <w:r>
+        <w:rPr>
+          <w:rFonts w:ascii="Arial" w:hAnsi="Arial" w:cs="Arial"/>
+          <w:i/>
+          <w:iCs/>
+          <w:sz w:val="28"/>
+          <w:szCs w:val="28"/>
+          <w:lang w:val="en-US"/>
+        </w:rPr>
+        <w:t>()</w:t>
       </w:r>
       <w:r>
         <w:rPr>

</xml_diff>

<commit_message>
Small edits to reports.
</commit_message>
<xml_diff>
--- a/reports/A tribute to my wrongness_edited_eng.docx
+++ b/reports/A tribute to my wrongness_edited_eng.docx
@@ -46,7 +46,7 @@
           <w:szCs w:val="36"/>
           <w:lang w:val="en-US"/>
         </w:rPr>
-        <w:t xml:space="preserve">The Relationship Between </w:t>
+        <w:t xml:space="preserve">How Health Tourism Interacts with Airbnb </w:t>
       </w:r>
       <w:r>
         <w:rPr>
@@ -57,7 +57,7 @@
           <w:szCs w:val="36"/>
           <w:lang w:val="en-US"/>
         </w:rPr>
-        <w:t>Airbnb Rental Prices and</w:t>
+        <w:t>Rents</w:t>
       </w:r>
       <w:r>
         <w:rPr>
@@ -68,62 +68,7 @@
           <w:szCs w:val="36"/>
           <w:lang w:val="en-US"/>
         </w:rPr>
-        <w:t xml:space="preserve"> the</w:t>
-      </w:r>
-      <w:r>
-        <w:rPr>
-          <w:rFonts w:ascii="Arial" w:hAnsi="Arial" w:cs="Arial"/>
-          <w:b/>
-          <w:bCs/>
-          <w:sz w:val="36"/>
-          <w:szCs w:val="36"/>
-          <w:lang w:val="en-US"/>
-        </w:rPr>
-        <w:t xml:space="preserve"> </w:t>
-      </w:r>
-      <w:r>
-        <w:rPr>
-          <w:rFonts w:ascii="Arial" w:hAnsi="Arial" w:cs="Arial"/>
-          <w:b/>
-          <w:bCs/>
-          <w:sz w:val="36"/>
-          <w:szCs w:val="36"/>
-          <w:lang w:val="en-US"/>
-        </w:rPr>
-        <w:t>Distance</w:t>
-      </w:r>
-      <w:r>
-        <w:rPr>
-          <w:rFonts w:ascii="Arial" w:hAnsi="Arial" w:cs="Arial"/>
-          <w:b/>
-          <w:bCs/>
-          <w:sz w:val="36"/>
-          <w:szCs w:val="36"/>
-          <w:lang w:val="en-US"/>
-        </w:rPr>
-        <w:t xml:space="preserve"> to </w:t>
-      </w:r>
-      <w:r>
-        <w:rPr>
-          <w:rFonts w:ascii="Arial" w:hAnsi="Arial" w:cs="Arial"/>
-          <w:b/>
-          <w:bCs/>
-          <w:sz w:val="36"/>
-          <w:szCs w:val="36"/>
-          <w:lang w:val="en-US"/>
-        </w:rPr>
-        <w:t xml:space="preserve">the Nearest </w:t>
-      </w:r>
-      <w:r>
-        <w:rPr>
-          <w:rFonts w:ascii="Arial" w:hAnsi="Arial" w:cs="Arial"/>
-          <w:b/>
-          <w:bCs/>
-          <w:sz w:val="36"/>
-          <w:szCs w:val="36"/>
-          <w:lang w:val="en-US"/>
-        </w:rPr>
-        <w:t>Health Tourism Institutions</w:t>
+        <w:t xml:space="preserve"> in Istanbul</w:t>
       </w:r>
     </w:p>
     <w:p>
@@ -1063,7 +1008,16 @@
           <w:szCs w:val="28"/>
           <w:lang w:val="en-US"/>
         </w:rPr>
-        <w:t xml:space="preserve">in understanding the relationship in between </w:t>
+        <w:t>towards</w:t>
+      </w:r>
+      <w:r>
+        <w:rPr>
+          <w:rFonts w:ascii="Arial" w:hAnsi="Arial" w:cs="Arial"/>
+          <w:sz w:val="28"/>
+          <w:szCs w:val="28"/>
+          <w:lang w:val="en-US"/>
+        </w:rPr>
+        <w:t xml:space="preserve"> understanding the relationship in between </w:t>
       </w:r>
       <w:r>
         <w:rPr>
@@ -1307,67 +1261,7 @@
           <w:szCs w:val="28"/>
           <w:lang w:val="en-US"/>
         </w:rPr>
-        <w:t xml:space="preserve">As it can be seen on the choropleth map above, health tourism related institutions in Istanbul seem to be congregated around central and southern districts such as </w:t>
-      </w:r>
-      <w:proofErr w:type="spellStart"/>
-      <w:r>
-        <w:rPr>
-          <w:rFonts w:ascii="Arial" w:hAnsi="Arial" w:cs="Arial"/>
-          <w:sz w:val="28"/>
-          <w:szCs w:val="28"/>
-          <w:lang w:val="en-US"/>
-        </w:rPr>
-        <w:t>Şişli</w:t>
-      </w:r>
-      <w:proofErr w:type="spellEnd"/>
-      <w:r>
-        <w:rPr>
-          <w:rFonts w:ascii="Arial" w:hAnsi="Arial" w:cs="Arial"/>
-          <w:sz w:val="28"/>
-          <w:szCs w:val="28"/>
-          <w:lang w:val="en-US"/>
-        </w:rPr>
-        <w:t xml:space="preserve">, Beşiktaş and </w:t>
-      </w:r>
-      <w:proofErr w:type="spellStart"/>
-      <w:r>
-        <w:rPr>
-          <w:rFonts w:ascii="Arial" w:hAnsi="Arial" w:cs="Arial"/>
-          <w:sz w:val="28"/>
-          <w:szCs w:val="28"/>
-          <w:lang w:val="en-US"/>
-        </w:rPr>
-        <w:t>Kadıköy</w:t>
-      </w:r>
-      <w:proofErr w:type="spellEnd"/>
-      <w:r>
-        <w:rPr>
-          <w:rFonts w:ascii="Arial" w:hAnsi="Arial" w:cs="Arial"/>
-          <w:sz w:val="28"/>
-          <w:szCs w:val="28"/>
-          <w:lang w:val="en-US"/>
-        </w:rPr>
-        <w:t xml:space="preserve">. These three, with 33, 19 and 17 health tourism related institutions respectively, are very well connected to other districts. Along with Ataşehir and </w:t>
-      </w:r>
-      <w:proofErr w:type="spellStart"/>
-      <w:r>
-        <w:rPr>
-          <w:rFonts w:ascii="Arial" w:hAnsi="Arial" w:cs="Arial"/>
-          <w:sz w:val="28"/>
-          <w:szCs w:val="28"/>
-          <w:lang w:val="en-US"/>
-        </w:rPr>
-        <w:t>Üsküdar</w:t>
-      </w:r>
-      <w:proofErr w:type="spellEnd"/>
-      <w:r>
-        <w:rPr>
-          <w:rFonts w:ascii="Arial" w:hAnsi="Arial" w:cs="Arial"/>
-          <w:sz w:val="28"/>
-          <w:szCs w:val="28"/>
-          <w:lang w:val="en-US"/>
-        </w:rPr>
-        <w:t>, the 4</w:t>
+        <w:t>As it can be seen on the choropleth map above, health tourism related institutions in Istanbul seem to be congregated around central and southern districts such as Şişli, Beşiktaş and Kadıköy. These three, with 33, 19 and 17 health tourism related institutions respectively, are very well connected to other districts. Along with Ataşehir and Üsküdar, the 4</w:t>
       </w:r>
       <w:r>
         <w:rPr>
@@ -1769,7 +1663,16 @@
           <w:szCs w:val="28"/>
           <w:lang w:val="en-US"/>
         </w:rPr>
-        <w:t xml:space="preserve"> variables.</w:t>
+        <w:t xml:space="preserve"> variables</w:t>
+      </w:r>
+      <w:r>
+        <w:rPr>
+          <w:rFonts w:ascii="Arial" w:hAnsi="Arial" w:cs="Arial"/>
+          <w:sz w:val="28"/>
+          <w:szCs w:val="28"/>
+          <w:lang w:val="en-US"/>
+        </w:rPr>
+        <w:t>:</w:t>
       </w:r>
     </w:p>
     <w:p>
@@ -1920,6 +1823,17 @@
           <w:szCs w:val="28"/>
           <w:lang w:val="en-US"/>
         </w:rPr>
+        <w:t xml:space="preserve"> Each square is a district.</w:t>
+      </w:r>
+      <w:r>
+        <w:rPr>
+          <w:rFonts w:ascii="Arial" w:hAnsi="Arial" w:cs="Arial"/>
+          <w:i/>
+          <w:iCs/>
+          <w:sz w:val="28"/>
+          <w:szCs w:val="28"/>
+          <w:lang w:val="en-US"/>
+        </w:rPr>
         <w:t xml:space="preserve"> The dependent variable has no linear relationship whatsoever with population and somewhat of a mild positive linear relationship with yearly average household income.</w:t>
       </w:r>
     </w:p>
@@ -2387,27 +2301,7 @@
           <w:szCs w:val="28"/>
           <w:lang w:val="en-US"/>
         </w:rPr>
-        <w:t xml:space="preserve">southern districts overlooking the </w:t>
-      </w:r>
-      <w:proofErr w:type="spellStart"/>
-      <w:r>
-        <w:rPr>
-          <w:rFonts w:ascii="Arial" w:hAnsi="Arial" w:cs="Arial"/>
-          <w:sz w:val="28"/>
-          <w:szCs w:val="28"/>
-          <w:lang w:val="en-US"/>
-        </w:rPr>
-        <w:t>Bosphorus</w:t>
-      </w:r>
-      <w:proofErr w:type="spellEnd"/>
-      <w:r>
-        <w:rPr>
-          <w:rFonts w:ascii="Arial" w:hAnsi="Arial" w:cs="Arial"/>
-          <w:sz w:val="28"/>
-          <w:szCs w:val="28"/>
-          <w:lang w:val="en-US"/>
-        </w:rPr>
-        <w:t xml:space="preserve"> </w:t>
+        <w:t xml:space="preserve">southern districts overlooking the Bosphorus </w:t>
       </w:r>
       <w:r>
         <w:rPr>
@@ -2434,47 +2328,7 @@
           <w:szCs w:val="28"/>
           <w:lang w:val="en-US"/>
         </w:rPr>
-        <w:t xml:space="preserve">Some of the districts with the highest amount of health tourism related institutions, namely </w:t>
-      </w:r>
-      <w:proofErr w:type="spellStart"/>
-      <w:r>
-        <w:rPr>
-          <w:rFonts w:ascii="Arial" w:hAnsi="Arial" w:cs="Arial"/>
-          <w:sz w:val="28"/>
-          <w:szCs w:val="28"/>
-          <w:lang w:val="en-US"/>
-        </w:rPr>
-        <w:t>Şişli</w:t>
-      </w:r>
-      <w:proofErr w:type="spellEnd"/>
-      <w:r>
-        <w:rPr>
-          <w:rFonts w:ascii="Arial" w:hAnsi="Arial" w:cs="Arial"/>
-          <w:sz w:val="28"/>
-          <w:szCs w:val="28"/>
-          <w:lang w:val="en-US"/>
-        </w:rPr>
-        <w:t xml:space="preserve">, Beşiktaş and </w:t>
-      </w:r>
-      <w:proofErr w:type="spellStart"/>
-      <w:r>
-        <w:rPr>
-          <w:rFonts w:ascii="Arial" w:hAnsi="Arial" w:cs="Arial"/>
-          <w:sz w:val="28"/>
-          <w:szCs w:val="28"/>
-          <w:lang w:val="en-US"/>
-        </w:rPr>
-        <w:t>Kadıköy</w:t>
-      </w:r>
-      <w:proofErr w:type="spellEnd"/>
-      <w:r>
-        <w:rPr>
-          <w:rFonts w:ascii="Arial" w:hAnsi="Arial" w:cs="Arial"/>
-          <w:sz w:val="28"/>
-          <w:szCs w:val="28"/>
-          <w:lang w:val="en-US"/>
-        </w:rPr>
-        <w:t>, also make it to the top five in the Airbnb ranking</w:t>
+        <w:t>Some of the districts with the highest amount of health tourism related institutions, namely Şişli, Beşiktaş and Kadıköy, also make it to the top five in the Airbnb ranking</w:t>
       </w:r>
       <w:r>
         <w:rPr>
@@ -2539,47 +2393,7 @@
           <w:szCs w:val="28"/>
           <w:lang w:val="en-US"/>
         </w:rPr>
-        <w:t xml:space="preserve"> place in the rankings are held by </w:t>
-      </w:r>
-      <w:proofErr w:type="spellStart"/>
-      <w:r>
-        <w:rPr>
-          <w:rFonts w:ascii="Arial" w:hAnsi="Arial" w:cs="Arial"/>
-          <w:sz w:val="28"/>
-          <w:szCs w:val="28"/>
-          <w:lang w:val="en-US"/>
-        </w:rPr>
-        <w:t>Beyoğlu</w:t>
-      </w:r>
-      <w:proofErr w:type="spellEnd"/>
-      <w:r>
-        <w:rPr>
-          <w:rFonts w:ascii="Arial" w:hAnsi="Arial" w:cs="Arial"/>
-          <w:sz w:val="28"/>
-          <w:szCs w:val="28"/>
-          <w:lang w:val="en-US"/>
-        </w:rPr>
-        <w:t xml:space="preserve"> and </w:t>
-      </w:r>
-      <w:proofErr w:type="spellStart"/>
-      <w:r>
-        <w:rPr>
-          <w:rFonts w:ascii="Arial" w:hAnsi="Arial" w:cs="Arial"/>
-          <w:sz w:val="28"/>
-          <w:szCs w:val="28"/>
-          <w:lang w:val="en-US"/>
-        </w:rPr>
-        <w:t>Fatih</w:t>
-      </w:r>
-      <w:proofErr w:type="spellEnd"/>
-      <w:r>
-        <w:rPr>
-          <w:rFonts w:ascii="Arial" w:hAnsi="Arial" w:cs="Arial"/>
-          <w:sz w:val="28"/>
-          <w:szCs w:val="28"/>
-          <w:lang w:val="en-US"/>
-        </w:rPr>
-        <w:t xml:space="preserve"> respectively. These two districts were not among the top five in the health tourism related institution ranking.</w:t>
+        <w:t xml:space="preserve"> place in the rankings are held by Beyoğlu and Fatih respectively. These two districts were not among the top five in the health tourism related institution ranking.</w:t>
       </w:r>
     </w:p>
     <w:p>
@@ -2644,47 +2458,7 @@
           <w:szCs w:val="28"/>
           <w:lang w:val="en-US"/>
         </w:rPr>
-        <w:t xml:space="preserve">are absent. The northeastern district of </w:t>
-      </w:r>
-      <w:proofErr w:type="spellStart"/>
-      <w:r>
-        <w:rPr>
-          <w:rFonts w:ascii="Arial" w:hAnsi="Arial" w:cs="Arial"/>
-          <w:sz w:val="28"/>
-          <w:szCs w:val="28"/>
-          <w:lang w:val="en-US"/>
-        </w:rPr>
-        <w:t>Şile</w:t>
-      </w:r>
-      <w:proofErr w:type="spellEnd"/>
-      <w:r>
-        <w:rPr>
-          <w:rFonts w:ascii="Arial" w:hAnsi="Arial" w:cs="Arial"/>
-          <w:sz w:val="28"/>
-          <w:szCs w:val="28"/>
-          <w:lang w:val="en-US"/>
-        </w:rPr>
-        <w:t xml:space="preserve">, the southwestern district of </w:t>
-      </w:r>
-      <w:proofErr w:type="spellStart"/>
-      <w:r>
-        <w:rPr>
-          <w:rFonts w:ascii="Arial" w:hAnsi="Arial" w:cs="Arial"/>
-          <w:sz w:val="28"/>
-          <w:szCs w:val="28"/>
-          <w:lang w:val="en-US"/>
-        </w:rPr>
-        <w:t>Silivri</w:t>
-      </w:r>
-      <w:proofErr w:type="spellEnd"/>
-      <w:r>
-        <w:rPr>
-          <w:rFonts w:ascii="Arial" w:hAnsi="Arial" w:cs="Arial"/>
-          <w:sz w:val="28"/>
-          <w:szCs w:val="28"/>
-          <w:lang w:val="en-US"/>
-        </w:rPr>
-        <w:t xml:space="preserve"> and the Princes</w:t>
+        <w:t>are absent. The northeastern district of Şile, the southwestern district of Silivri and the Princes</w:t>
       </w:r>
       <w:r>
         <w:rPr>
@@ -2802,7 +2576,16 @@
           <w:szCs w:val="28"/>
           <w:lang w:val="en-US"/>
         </w:rPr>
-        <w:t>look at how the number of Airbnb rentals in a district relates to the population and the yearly average household income of that same district.</w:t>
+        <w:t>look at how the number of Airbnb rentals in a district relates to the population and the yearly average household income of that same district</w:t>
+      </w:r>
+      <w:r>
+        <w:rPr>
+          <w:rFonts w:ascii="Arial" w:hAnsi="Arial" w:cs="Arial"/>
+          <w:sz w:val="28"/>
+          <w:szCs w:val="28"/>
+          <w:lang w:val="en-US"/>
+        </w:rPr>
+        <w:t>:</w:t>
       </w:r>
     </w:p>
     <w:p>
@@ -2918,7 +2701,29 @@
           <w:szCs w:val="28"/>
           <w:lang w:val="en-US"/>
         </w:rPr>
-        <w:t xml:space="preserve"> (dependent variable) in a district and two other independent variables. The dependent variable has no linear relationship whatsoever with population </w:t>
+        <w:t xml:space="preserve"> (dependent variable) in a district and two other independent variables.</w:t>
+      </w:r>
+      <w:r>
+        <w:rPr>
+          <w:rFonts w:ascii="Arial" w:hAnsi="Arial" w:cs="Arial"/>
+          <w:i/>
+          <w:iCs/>
+          <w:sz w:val="28"/>
+          <w:szCs w:val="28"/>
+          <w:lang w:val="en-US"/>
+        </w:rPr>
+        <w:t xml:space="preserve"> Each square is a district.</w:t>
+      </w:r>
+      <w:r>
+        <w:rPr>
+          <w:rFonts w:ascii="Arial" w:hAnsi="Arial" w:cs="Arial"/>
+          <w:i/>
+          <w:iCs/>
+          <w:sz w:val="28"/>
+          <w:szCs w:val="28"/>
+          <w:lang w:val="en-US"/>
+        </w:rPr>
+        <w:t xml:space="preserve"> The dependent variable has no linear relationship whatsoever with population </w:t>
       </w:r>
       <w:r>
         <w:rPr>
@@ -3354,27 +3159,7 @@
           <w:szCs w:val="28"/>
           <w:lang w:val="en-US"/>
         </w:rPr>
-        <w:t xml:space="preserve">ones. This is a very bad sign for our prospects of finding a linear or </w:t>
-      </w:r>
-      <w:proofErr w:type="spellStart"/>
-      <w:r>
-        <w:rPr>
-          <w:rFonts w:ascii="Arial" w:hAnsi="Arial" w:cs="Arial"/>
-          <w:sz w:val="28"/>
-          <w:szCs w:val="28"/>
-          <w:lang w:val="en-US"/>
-        </w:rPr>
-        <w:t>monotic</w:t>
-      </w:r>
-      <w:proofErr w:type="spellEnd"/>
-      <w:r>
-        <w:rPr>
-          <w:rFonts w:ascii="Arial" w:hAnsi="Arial" w:cs="Arial"/>
-          <w:sz w:val="28"/>
-          <w:szCs w:val="28"/>
-          <w:lang w:val="en-US"/>
-        </w:rPr>
-        <w:t xml:space="preserve"> relationship in between </w:t>
+        <w:t xml:space="preserve">ones. This is a very bad sign for our prospects of finding a linear or monotic relationship in between </w:t>
       </w:r>
       <w:r>
         <w:rPr>
@@ -3754,7 +3539,25 @@
           <w:szCs w:val="28"/>
           <w:lang w:val="en-US"/>
         </w:rPr>
-        <w:t xml:space="preserve"> transformation allows us to take a peek at the smaller kinks in the distribution</w:t>
+        <w:t xml:space="preserve"> transformation allows us to </w:t>
+      </w:r>
+      <w:r>
+        <w:rPr>
+          <w:rFonts w:ascii="Arial" w:hAnsi="Arial" w:cs="Arial"/>
+          <w:sz w:val="28"/>
+          <w:szCs w:val="28"/>
+          <w:lang w:val="en-US"/>
+        </w:rPr>
+        <w:t>peek</w:t>
+      </w:r>
+      <w:r>
+        <w:rPr>
+          <w:rFonts w:ascii="Arial" w:hAnsi="Arial" w:cs="Arial"/>
+          <w:sz w:val="28"/>
+          <w:szCs w:val="28"/>
+          <w:lang w:val="en-US"/>
+        </w:rPr>
+        <w:t xml:space="preserve"> at the smaller kinks in the distribution</w:t>
       </w:r>
       <w:r>
         <w:rPr>
@@ -4304,19 +4107,8 @@
           <w:szCs w:val="28"/>
           <w:lang w:val="en-US"/>
         </w:rPr>
-        <w:t>, I have used two popular Python GIS packages  (</w:t>
-      </w:r>
-      <w:proofErr w:type="spellStart"/>
-      <w:r>
-        <w:rPr>
-          <w:rFonts w:ascii="Arial" w:hAnsi="Arial" w:cs="Arial"/>
-          <w:sz w:val="28"/>
-          <w:szCs w:val="28"/>
-          <w:lang w:val="en-US"/>
-        </w:rPr>
-        <w:t>GeoPandas</w:t>
-      </w:r>
-      <w:proofErr w:type="spellEnd"/>
+        <w:t>, I have used two popular Python GIS packages  (GeoPandas</w:t>
+      </w:r>
       <w:r>
         <w:rPr>
           <w:rFonts w:ascii="Arial" w:hAnsi="Arial" w:cs="Arial"/>
@@ -4450,27 +4242,7 @@
           <w:szCs w:val="28"/>
           <w:lang w:val="en-US"/>
         </w:rPr>
-        <w:t xml:space="preserve">called </w:t>
-      </w:r>
-      <w:proofErr w:type="spellStart"/>
-      <w:r>
-        <w:rPr>
-          <w:rFonts w:ascii="Arial" w:hAnsi="Arial" w:cs="Arial"/>
-          <w:sz w:val="28"/>
-          <w:szCs w:val="28"/>
-          <w:lang w:val="en-US"/>
-        </w:rPr>
-        <w:t>Geopy</w:t>
-      </w:r>
-      <w:proofErr w:type="spellEnd"/>
-      <w:r>
-        <w:rPr>
-          <w:rFonts w:ascii="Arial" w:hAnsi="Arial" w:cs="Arial"/>
-          <w:sz w:val="28"/>
-          <w:szCs w:val="28"/>
-          <w:lang w:val="en-US"/>
-        </w:rPr>
-        <w:t xml:space="preserve"> </w:t>
+        <w:t xml:space="preserve">called Geopy </w:t>
       </w:r>
       <w:r>
         <w:rPr>
@@ -5009,7 +4781,31 @@
           <w:szCs w:val="28"/>
           <w:lang w:val="en-US"/>
         </w:rPr>
-        <w:t>A scatterplot of Airbnb rental prices and the distances to the nearest health tourism related institution. There appears to be</w:t>
+        <w:t>A scatterplot of Airbnb rental prices and the distances to the nearest health tourism related institution</w:t>
+      </w:r>
+      <w:r>
+        <w:rPr>
+          <w:rFonts w:ascii="Arial" w:hAnsi="Arial" w:cs="Arial"/>
+          <w:i/>
+          <w:iCs/>
+          <w:noProof/>
+          <w:sz w:val="28"/>
+          <w:szCs w:val="28"/>
+          <w:lang w:val="en-US"/>
+        </w:rPr>
+        <w:t>. Each dot is an Airbnb rental.</w:t>
+      </w:r>
+      <w:r>
+        <w:rPr>
+          <w:rFonts w:ascii="Arial" w:hAnsi="Arial" w:cs="Arial"/>
+          <w:i/>
+          <w:iCs/>
+          <w:noProof/>
+          <w:sz w:val="28"/>
+          <w:szCs w:val="28"/>
+          <w:lang w:val="en-US"/>
+        </w:rPr>
+        <w:t xml:space="preserve"> There appears to be</w:t>
       </w:r>
       <w:r>
         <w:rPr>
@@ -5585,7 +5381,7 @@
           <w:szCs w:val="28"/>
           <w:lang w:val="en-US"/>
         </w:rPr>
-        <w:t>.</w:t>
+        <w:t>:</w:t>
       </w:r>
     </w:p>
     <w:p>
@@ -6133,7 +5929,31 @@
           <w:szCs w:val="28"/>
           <w:lang w:val="en-US"/>
         </w:rPr>
-        <w:t xml:space="preserve">Airbnb rental prices and the distances to the nearest health tourism related institution. </w:t>
+        <w:t>Airbnb rental prices and the distances to the nearest health tourism related institution.</w:t>
+      </w:r>
+      <w:r>
+        <w:rPr>
+          <w:rFonts w:ascii="Arial" w:hAnsi="Arial" w:cs="Arial"/>
+          <w:i/>
+          <w:iCs/>
+          <w:noProof/>
+          <w:sz w:val="28"/>
+          <w:szCs w:val="28"/>
+          <w:lang w:val="en-US"/>
+        </w:rPr>
+        <w:t xml:space="preserve"> Each dot is an Airbnb rental.</w:t>
+      </w:r>
+      <w:r>
+        <w:rPr>
+          <w:rFonts w:ascii="Arial" w:hAnsi="Arial" w:cs="Arial"/>
+          <w:i/>
+          <w:iCs/>
+          <w:noProof/>
+          <w:sz w:val="28"/>
+          <w:szCs w:val="28"/>
+          <w:lang w:val="en-US"/>
+        </w:rPr>
+        <w:t xml:space="preserve"> </w:t>
       </w:r>
       <w:r>
         <w:rPr>
@@ -6358,68 +6178,17 @@
           <w:szCs w:val="28"/>
           <w:lang w:val="en-US"/>
         </w:rPr>
+        <w:lastRenderedPageBreak/>
         <w:t xml:space="preserve">Let’s shift our focus to the five districts with the highest number of health tourism related institutions: </w:t>
       </w:r>
-      <w:proofErr w:type="spellStart"/>
-      <w:r>
-        <w:rPr>
-          <w:rFonts w:ascii="Arial" w:hAnsi="Arial" w:cs="Arial"/>
-          <w:sz w:val="28"/>
-          <w:szCs w:val="28"/>
-          <w:lang w:val="en-US"/>
-        </w:rPr>
-        <w:t>Şişli</w:t>
-      </w:r>
-      <w:proofErr w:type="spellEnd"/>
-      <w:r>
-        <w:rPr>
-          <w:rFonts w:ascii="Arial" w:hAnsi="Arial" w:cs="Arial"/>
-          <w:sz w:val="28"/>
-          <w:szCs w:val="28"/>
-          <w:lang w:val="en-US"/>
-        </w:rPr>
-        <w:t xml:space="preserve">, Beşiktaş, </w:t>
-      </w:r>
-      <w:proofErr w:type="spellStart"/>
-      <w:r>
-        <w:rPr>
-          <w:rFonts w:ascii="Arial" w:hAnsi="Arial" w:cs="Arial"/>
-          <w:sz w:val="28"/>
-          <w:szCs w:val="28"/>
-          <w:lang w:val="en-US"/>
-        </w:rPr>
-        <w:t>Kadıköy</w:t>
-      </w:r>
-      <w:proofErr w:type="spellEnd"/>
-      <w:r>
-        <w:rPr>
-          <w:rFonts w:ascii="Arial" w:hAnsi="Arial" w:cs="Arial"/>
-          <w:sz w:val="28"/>
-          <w:szCs w:val="28"/>
-          <w:lang w:val="en-US"/>
-        </w:rPr>
-        <w:t xml:space="preserve">, Ataşehir and </w:t>
-      </w:r>
-      <w:proofErr w:type="spellStart"/>
-      <w:r>
-        <w:rPr>
-          <w:rFonts w:ascii="Arial" w:hAnsi="Arial" w:cs="Arial"/>
-          <w:sz w:val="28"/>
-          <w:szCs w:val="28"/>
-          <w:lang w:val="en-US"/>
-        </w:rPr>
-        <w:lastRenderedPageBreak/>
-        <w:t>Üsküdar</w:t>
-      </w:r>
-      <w:proofErr w:type="spellEnd"/>
-      <w:r>
-        <w:rPr>
-          <w:rFonts w:ascii="Arial" w:hAnsi="Arial" w:cs="Arial"/>
-          <w:sz w:val="28"/>
-          <w:szCs w:val="28"/>
-          <w:lang w:val="en-US"/>
-        </w:rPr>
-        <w:t>.</w:t>
+      <w:r>
+        <w:rPr>
+          <w:rFonts w:ascii="Arial" w:hAnsi="Arial" w:cs="Arial"/>
+          <w:sz w:val="28"/>
+          <w:szCs w:val="28"/>
+          <w:lang w:val="en-US"/>
+        </w:rPr>
+        <w:t>Şişli, Beşiktaş, Kadıköy, Ataşehir and Üsküdar.</w:t>
       </w:r>
       <w:r>
         <w:rPr>
@@ -6648,16 +6417,7 @@
           <w:szCs w:val="28"/>
           <w:lang w:val="en-US"/>
         </w:rPr>
-        <w:t xml:space="preserve">Normalizing and narrowing our scope </w:t>
-      </w:r>
-      <w:r>
-        <w:rPr>
-          <w:rFonts w:ascii="Arial" w:hAnsi="Arial" w:cs="Arial"/>
-          <w:sz w:val="28"/>
-          <w:szCs w:val="28"/>
-          <w:lang w:val="en-US"/>
-        </w:rPr>
-        <w:t xml:space="preserve">appears to have not increased our chances of finding the </w:t>
+        <w:t xml:space="preserve">Normalizing and narrowing our </w:t>
       </w:r>
       <w:r>
         <w:rPr>
@@ -6667,7 +6427,16 @@
           <w:lang w:val="en-US"/>
         </w:rPr>
         <w:lastRenderedPageBreak/>
-        <w:t>relationships we have been looking for. Still</w:t>
+        <w:t xml:space="preserve">scope </w:t>
+      </w:r>
+      <w:r>
+        <w:rPr>
+          <w:rFonts w:ascii="Arial" w:hAnsi="Arial" w:cs="Arial"/>
+          <w:sz w:val="28"/>
+          <w:szCs w:val="28"/>
+          <w:lang w:val="en-US"/>
+        </w:rPr>
+        <w:t>appears to have not increased our chances of finding the relationships we have been looking for. Still</w:t>
       </w:r>
       <w:r>
         <w:rPr>

</xml_diff>